<commit_message>
Upload Ready //All updated
</commit_message>
<xml_diff>
--- a/Documentation/16_TejasSanjayPranjale_223217_AniketVijayRokade_223021.docx
+++ b/Documentation/16_TejasSanjayPranjale_223217_AniketVijayRokade_223021.docx
@@ -1416,49 +1416,53 @@
       </w:r>
       <w:r>
         <w:rPr>
+          <w:b/>
+          <w:bCs/>
           <w:sz w:val="28"/>
           <w:szCs w:val="28"/>
         </w:rPr>
-        <w:t xml:space="preserve">Mrs. Vaishali </w:t>
-      </w:r>
-      <w:proofErr w:type="spellStart"/>
-      <w:r>
-        <w:rPr>
+        <w:t>Mrs. Geeta D</w:t>
+      </w:r>
+      <w:r>
+        <w:rPr>
+          <w:b/>
+          <w:bCs/>
           <w:sz w:val="28"/>
           <w:szCs w:val="28"/>
         </w:rPr>
-        <w:t>Chichmalkar</w:t>
-      </w:r>
-      <w:proofErr w:type="spellEnd"/>
-      <w:r>
-        <w:rPr>
+        <w:t>u</w:t>
+      </w:r>
+      <w:r>
+        <w:rPr>
+          <w:b/>
+          <w:bCs/>
           <w:sz w:val="28"/>
           <w:szCs w:val="28"/>
         </w:rPr>
-        <w:t xml:space="preserve">, Mrs. Geeta </w:t>
-      </w:r>
-      <w:proofErr w:type="spellStart"/>
-      <w:r>
-        <w:rPr>
+        <w:t>runte</w:t>
+      </w:r>
+      <w:r>
+        <w:rPr>
+          <w:b/>
+          <w:bCs/>
           <w:sz w:val="28"/>
           <w:szCs w:val="28"/>
         </w:rPr>
-        <w:t>D</w:t>
+        <w:t>, Mrs. Priyanka, Mrs. Gauri</w:t>
       </w:r>
       <w:r>
         <w:rPr>
           <w:sz w:val="28"/>
           <w:szCs w:val="28"/>
         </w:rPr>
-        <w:t>arunte</w:t>
-      </w:r>
-      <w:proofErr w:type="spellEnd"/>
+        <w:t xml:space="preserve"> for providing </w:t>
+      </w:r>
       <w:r>
         <w:rPr>
           <w:sz w:val="28"/>
           <w:szCs w:val="28"/>
         </w:rPr>
-        <w:t xml:space="preserve"> for providing me</w:t>
+        <w:t>us</w:t>
       </w:r>
       <w:r>
         <w:rPr>
@@ -1472,77 +1476,118 @@
           <w:sz w:val="28"/>
           <w:szCs w:val="28"/>
         </w:rPr>
-        <w:t>with the right guidance and advice at the crucial juncture and for showing me the</w:t>
+        <w:t xml:space="preserve">with the right guidance and advice at the crucial juncture and for showing </w:t>
       </w:r>
       <w:r>
         <w:rPr>
           <w:sz w:val="28"/>
           <w:szCs w:val="28"/>
         </w:rPr>
-        <w:t xml:space="preserve"> </w:t>
+        <w:t>us</w:t>
       </w:r>
       <w:r>
         <w:rPr>
           <w:sz w:val="28"/>
           <w:szCs w:val="28"/>
         </w:rPr>
-        <w:t xml:space="preserve">right way. </w:t>
+        <w:t xml:space="preserve"> the</w:t>
       </w:r>
       <w:r>
         <w:rPr>
           <w:sz w:val="28"/>
           <w:szCs w:val="28"/>
         </w:rPr>
-        <w:t xml:space="preserve">We </w:t>
+        <w:t xml:space="preserve"> </w:t>
       </w:r>
       <w:r>
         <w:rPr>
           <w:sz w:val="28"/>
           <w:szCs w:val="28"/>
         </w:rPr>
-        <w:t xml:space="preserve">extend </w:t>
+        <w:t xml:space="preserve">right way. </w:t>
       </w:r>
       <w:r>
         <w:rPr>
           <w:sz w:val="28"/>
           <w:szCs w:val="28"/>
         </w:rPr>
-        <w:t>our</w:t>
+        <w:t xml:space="preserve">We </w:t>
       </w:r>
       <w:r>
         <w:rPr>
           <w:sz w:val="28"/>
           <w:szCs w:val="28"/>
         </w:rPr>
-        <w:t xml:space="preserve"> sincere thanks to our respected Centre Co-Ordinator Mr.</w:t>
+        <w:t xml:space="preserve">extend </w:t>
       </w:r>
       <w:r>
         <w:rPr>
           <w:sz w:val="28"/>
           <w:szCs w:val="28"/>
         </w:rPr>
-        <w:t xml:space="preserve"> </w:t>
+        <w:t>our</w:t>
       </w:r>
       <w:r>
         <w:rPr>
           <w:sz w:val="28"/>
           <w:szCs w:val="28"/>
         </w:rPr>
-        <w:t xml:space="preserve">Prashant Karhale, for allowing us to use the facilities available. </w:t>
-      </w:r>
-      <w:r>
-        <w:rPr>
+        <w:t xml:space="preserve"> sincere thanks to our respected Centre Co-Ordinator </w:t>
+      </w:r>
+      <w:r>
+        <w:rPr>
+          <w:b/>
+          <w:bCs/>
           <w:sz w:val="28"/>
           <w:szCs w:val="28"/>
         </w:rPr>
-        <w:t xml:space="preserve">We </w:t>
-      </w:r>
-      <w:r>
-        <w:rPr>
+        <w:t>Mr.</w:t>
+      </w:r>
+      <w:r>
+        <w:rPr>
+          <w:b/>
+          <w:bCs/>
           <w:sz w:val="28"/>
           <w:szCs w:val="28"/>
         </w:rPr>
-        <w:t xml:space="preserve"> would like to</w:t>
+        <w:t xml:space="preserve"> </w:t>
+      </w:r>
+      <w:r>
+        <w:rPr>
+          <w:b/>
+          <w:bCs/>
+          <w:sz w:val="28"/>
+          <w:szCs w:val="28"/>
+        </w:rPr>
+        <w:t>Prashant Karhale</w:t>
+      </w:r>
+      <w:r>
+        <w:rPr>
+          <w:sz w:val="28"/>
+          <w:szCs w:val="28"/>
+        </w:rPr>
+        <w:t xml:space="preserve">, for allowing us to use the facilities available. </w:t>
+      </w:r>
+      <w:r>
+        <w:rPr>
+          <w:sz w:val="28"/>
+          <w:szCs w:val="28"/>
+        </w:rPr>
+        <w:t>We</w:t>
+      </w:r>
+      <w:r>
+        <w:rPr>
+          <w:sz w:val="28"/>
+          <w:szCs w:val="28"/>
+        </w:rPr>
+        <w:t xml:space="preserve"> </w:t>
+      </w:r>
+      <w:r>
+        <w:rPr>
+          <w:sz w:val="28"/>
+          <w:szCs w:val="28"/>
+        </w:rPr>
+        <w:t>would like to</w:t>
       </w:r>
       <w:r>
         <w:rPr>
@@ -1625,8 +1670,45 @@
     <w:p/>
     <w:p/>
     <w:p/>
-    <w:p/>
-    <w:p/>
+    <w:p>
+      <w:pPr>
+        <w:spacing w:line="276" w:lineRule="auto"/>
+      </w:pPr>
+    </w:p>
+    <w:p>
+      <w:pPr>
+        <w:spacing w:line="276" w:lineRule="auto"/>
+        <w:jc w:val="right"/>
+        <w:rPr>
+          <w:b/>
+          <w:bCs/>
+        </w:rPr>
+      </w:pPr>
+      <w:r>
+        <w:rPr>
+          <w:b/>
+          <w:bCs/>
+        </w:rPr>
+        <w:t>Tejas Sanjay Pranjale(223217)</w:t>
+      </w:r>
+    </w:p>
+    <w:p>
+      <w:pPr>
+        <w:spacing w:line="276" w:lineRule="auto"/>
+        <w:jc w:val="right"/>
+        <w:rPr>
+          <w:b/>
+          <w:bCs/>
+        </w:rPr>
+      </w:pPr>
+      <w:r>
+        <w:rPr>
+          <w:b/>
+          <w:bCs/>
+        </w:rPr>
+        <w:t>Aniket Vijay Rokade(223021)</w:t>
+      </w:r>
+    </w:p>
     <w:p/>
     <w:p/>
     <w:p/>
@@ -2183,7 +2265,7 @@
       </w:tr>
       <w:tr>
         <w:trPr>
-          <w:trHeight w:val="3466"/>
+          <w:trHeight w:val="2474"/>
         </w:trPr>
         <w:tc>
           <w:tcPr>
@@ -2312,20 +2394,6 @@
           <w:p>
             <w:pPr>
               <w:jc w:val="center"/>
-              <w:rPr>
-                <w:szCs w:val="28"/>
-              </w:rPr>
-            </w:pPr>
-            <w:r>
-              <w:rPr>
-                <w:szCs w:val="28"/>
-              </w:rPr>
-              <w:t>3.8</w:t>
-            </w:r>
-          </w:p>
-          <w:p>
-            <w:pPr>
-              <w:jc w:val="center"/>
             </w:pPr>
           </w:p>
         </w:tc>
@@ -2459,19 +2527,6 @@
               <w:rPr>
                 <w:szCs w:val="28"/>
               </w:rPr>
-              <w:t>OTHER REQUIREMENTS</w:t>
-            </w:r>
-          </w:p>
-          <w:p>
-            <w:pPr>
-              <w:rPr>
-                <w:szCs w:val="28"/>
-              </w:rPr>
-            </w:pPr>
-            <w:r>
-              <w:rPr>
-                <w:szCs w:val="28"/>
-              </w:rPr>
               <w:t>FUNCTIONALITY</w:t>
             </w:r>
           </w:p>
@@ -2595,25 +2650,7 @@
               <w:t>9</w:t>
             </w:r>
           </w:p>
-          <w:p>
-            <w:pPr>
-              <w:jc w:val="center"/>
-            </w:pPr>
-            <w:r>
-              <w:t>1</w:t>
-            </w:r>
-            <w:r>
-              <w:t>9</w:t>
-            </w:r>
-          </w:p>
-          <w:p>
-            <w:pPr>
-              <w:jc w:val="center"/>
-            </w:pPr>
-          </w:p>
         </w:tc>
-        <w:bookmarkStart w:id="0" w:name="_GoBack"/>
-        <w:bookmarkEnd w:id="0"/>
       </w:tr>
       <w:tr>
         <w:trPr>
@@ -2763,7 +2800,7 @@
           </w:p>
           <w:p>
             <w:r>
-              <w:t>DATABASE DIAGRAM</w:t>
+              <w:t>DATA FLOW DIAGRAMS</w:t>
             </w:r>
           </w:p>
         </w:tc>
@@ -2811,7 +2848,7 @@
                 <w:sz w:val="28"/>
                 <w:u w:val="none"/>
               </w:rPr>
-              <w:t>21-2</w:t>
+              <w:t>2</w:t>
             </w:r>
             <w:r>
               <w:rPr>
@@ -2820,7 +2857,7 @@
                 <w:sz w:val="28"/>
                 <w:u w:val="none"/>
               </w:rPr>
-              <w:t>6</w:t>
+              <w:t>0-28</w:t>
             </w:r>
           </w:p>
           <w:p>
@@ -2833,7 +2870,10 @@
               <w:jc w:val="center"/>
             </w:pPr>
             <w:r>
-              <w:t>22-23</w:t>
+              <w:t>2</w:t>
+            </w:r>
+            <w:r>
+              <w:t>1-22</w:t>
             </w:r>
           </w:p>
           <w:p>
@@ -2841,7 +2881,10 @@
               <w:jc w:val="center"/>
             </w:pPr>
             <w:r>
-              <w:t>24</w:t>
+              <w:t>2</w:t>
+            </w:r>
+            <w:r>
+              <w:t>3</w:t>
             </w:r>
           </w:p>
           <w:p>
@@ -2849,7 +2892,7 @@
               <w:jc w:val="center"/>
             </w:pPr>
             <w:r>
-              <w:t>25</w:t>
+              <w:t>24-25</w:t>
             </w:r>
           </w:p>
           <w:p>
@@ -2862,7 +2905,7 @@
               <w:jc w:val="center"/>
             </w:pPr>
             <w:r>
-              <w:t>26</w:t>
+              <w:t>26-28</w:t>
             </w:r>
           </w:p>
         </w:tc>
@@ -3241,47 +3284,7 @@
                 <w:sz w:val="28"/>
                 <w:u w:val="none"/>
               </w:rPr>
-              <w:t>7</w:t>
-            </w:r>
-            <w:r>
-              <w:rPr>
-                <w:i w:val="0"/>
-                <w:iCs w:val="0"/>
-                <w:sz w:val="28"/>
-                <w:u w:val="none"/>
-              </w:rPr>
-              <w:t>-3</w:t>
-            </w:r>
-            <w:r>
-              <w:rPr>
-                <w:i w:val="0"/>
-                <w:iCs w:val="0"/>
-                <w:sz w:val="28"/>
-                <w:u w:val="none"/>
-              </w:rPr>
-              <w:t>9</w:t>
-            </w:r>
-          </w:p>
-          <w:p>
-            <w:pPr>
-              <w:jc w:val="center"/>
-            </w:pPr>
-            <w:r>
-              <w:t>2</w:t>
-            </w:r>
-            <w:r>
-              <w:t>8</w:t>
-            </w:r>
-          </w:p>
-          <w:p>
-            <w:pPr>
-              <w:jc w:val="center"/>
-            </w:pPr>
-            <w:r>
-              <w:t>2</w:t>
-            </w:r>
-            <w:r>
-              <w:t>9</w:t>
+              <w:t>9-41</w:t>
             </w:r>
           </w:p>
           <w:p>
@@ -3296,27 +3299,16 @@
             <w:pPr>
               <w:jc w:val="center"/>
             </w:pPr>
+            <w:r>
+              <w:t>31</w:t>
+            </w:r>
           </w:p>
           <w:p>
             <w:pPr>
               <w:jc w:val="center"/>
             </w:pPr>
             <w:r>
-              <w:t>3</w:t>
-            </w:r>
-            <w:r>
-              <w:t>1</w:t>
-            </w:r>
-          </w:p>
-          <w:p>
-            <w:pPr>
-              <w:jc w:val="center"/>
-            </w:pPr>
-            <w:r>
-              <w:t>3</w:t>
-            </w:r>
-            <w:r>
-              <w:t>2</w:t>
+              <w:t>32</w:t>
             </w:r>
           </w:p>
           <w:p>
@@ -3350,12 +3342,6 @@
             <w:pPr>
               <w:jc w:val="center"/>
             </w:pPr>
-            <w:r>
-              <w:t>3</w:t>
-            </w:r>
-            <w:r>
-              <w:t>4</w:t>
-            </w:r>
           </w:p>
           <w:p>
             <w:pPr>
@@ -3376,7 +3362,7 @@
               <w:t>3</w:t>
             </w:r>
             <w:r>
-              <w:t>5</w:t>
+              <w:t>6</w:t>
             </w:r>
           </w:p>
           <w:p>
@@ -3398,13 +3384,8 @@
               <w:t>3</w:t>
             </w:r>
             <w:r>
-              <w:t>6</w:t>
+              <w:t>7</w:t>
             </w:r>
-          </w:p>
-          <w:p>
-            <w:pPr>
-              <w:jc w:val="center"/>
-            </w:pPr>
           </w:p>
           <w:p>
             <w:pPr>
@@ -3425,13 +3406,8 @@
               <w:t>3</w:t>
             </w:r>
             <w:r>
-              <w:t>7</w:t>
+              <w:t>8</w:t>
             </w:r>
-          </w:p>
-          <w:p>
-            <w:pPr>
-              <w:jc w:val="center"/>
-            </w:pPr>
           </w:p>
           <w:p>
             <w:pPr>
@@ -3448,12 +3424,6 @@
             <w:pPr>
               <w:jc w:val="center"/>
             </w:pPr>
-            <w:r>
-              <w:t>3</w:t>
-            </w:r>
-            <w:r>
-              <w:t>8</w:t>
-            </w:r>
           </w:p>
           <w:p>
             <w:pPr>
@@ -3475,6 +3445,43 @@
             </w:r>
             <w:r>
               <w:t>9</w:t>
+            </w:r>
+          </w:p>
+          <w:p>
+            <w:pPr>
+              <w:jc w:val="center"/>
+            </w:pPr>
+          </w:p>
+          <w:p>
+            <w:pPr>
+              <w:jc w:val="center"/>
+            </w:pPr>
+            <w:r>
+              <w:t>40</w:t>
+            </w:r>
+          </w:p>
+          <w:p>
+            <w:pPr>
+              <w:jc w:val="center"/>
+            </w:pPr>
+            <w:r>
+              <w:t>40</w:t>
+            </w:r>
+          </w:p>
+          <w:p>
+            <w:pPr>
+              <w:jc w:val="center"/>
+            </w:pPr>
+            <w:r>
+              <w:t>41</w:t>
+            </w:r>
+          </w:p>
+          <w:p>
+            <w:pPr>
+              <w:jc w:val="center"/>
+            </w:pPr>
+            <w:r>
+              <w:t>41</w:t>
             </w:r>
           </w:p>
           <w:p>
@@ -3535,6 +3542,14 @@
               <w:t>6.1</w:t>
             </w:r>
           </w:p>
+          <w:p>
+            <w:pPr>
+              <w:jc w:val="center"/>
+            </w:pPr>
+            <w:r>
+              <w:t>6.2</w:t>
+            </w:r>
+          </w:p>
         </w:tc>
         <w:tc>
           <w:tcPr>
@@ -3563,21 +3578,29 @@
                 <w:sz w:val="28"/>
                 <w:u w:val="none"/>
               </w:rPr>
-              <w:t>REFRENCES</w:t>
+              <w:t>CONCLUSION</w:t>
             </w:r>
           </w:p>
           <w:p>
             <w:pPr>
-              <w:rPr>
-                <w:iCs/>
-              </w:rPr>
+              <w:jc w:val="center"/>
             </w:pPr>
             <w:r>
-              <w:rPr>
-                <w:iCs/>
-              </w:rPr>
-              <w:t>REFRENCES</w:t>
+              <w:t>CONCLUSION</w:t>
             </w:r>
+          </w:p>
+          <w:p>
+            <w:pPr>
+              <w:jc w:val="center"/>
+            </w:pPr>
+            <w:r>
+              <w:t>FUTURE SCOPE</w:t>
+            </w:r>
+          </w:p>
+          <w:p>
+            <w:pPr>
+              <w:jc w:val="center"/>
+            </w:pPr>
           </w:p>
         </w:tc>
         <w:tc>
@@ -3607,7 +3630,16 @@
                 <w:sz w:val="28"/>
                 <w:u w:val="none"/>
               </w:rPr>
-              <w:t>40</w:t>
+              <w:t>4</w:t>
+            </w:r>
+            <w:r>
+              <w:rPr>
+                <w:i w:val="0"/>
+                <w:iCs w:val="0"/>
+                <w:sz w:val="28"/>
+                <w:u w:val="none"/>
+              </w:rPr>
+              <w:t>2</w:t>
             </w:r>
             <w:r>
               <w:rPr>
@@ -3625,7 +3657,16 @@
                 <w:sz w:val="28"/>
                 <w:u w:val="none"/>
               </w:rPr>
-              <w:t>41</w:t>
+              <w:t>4</w:t>
+            </w:r>
+            <w:r>
+              <w:rPr>
+                <w:i w:val="0"/>
+                <w:iCs w:val="0"/>
+                <w:sz w:val="28"/>
+                <w:u w:val="none"/>
+              </w:rPr>
+              <w:t>3</w:t>
             </w:r>
           </w:p>
           <w:p>
@@ -3633,14 +3674,262 @@
               <w:jc w:val="center"/>
             </w:pPr>
             <w:r>
-              <w:t>41</w:t>
+              <w:t>4</w:t>
+            </w:r>
+            <w:r>
+              <w:t>3</w:t>
+            </w:r>
+          </w:p>
+          <w:p>
+            <w:pPr>
+              <w:jc w:val="center"/>
+            </w:pPr>
+            <w:r>
+              <w:t>4</w:t>
+            </w:r>
+            <w:r>
+              <w:t>3</w:t>
+            </w:r>
+          </w:p>
+        </w:tc>
+      </w:tr>
+      <w:tr>
+        <w:trPr>
+          <w:trHeight w:val="796"/>
+        </w:trPr>
+        <w:tc>
+          <w:tcPr>
+            <w:tcW w:w="2126" w:type="dxa"/>
+          </w:tcPr>
+          <w:p>
+            <w:pPr>
+              <w:pStyle w:val="Heading1"/>
+              <w:tabs>
+                <w:tab w:val="clear" w:pos="432"/>
+              </w:tabs>
+              <w:ind w:left="0" w:firstLine="0"/>
+              <w:jc w:val="center"/>
+              <w:outlineLvl w:val="0"/>
+              <w:rPr>
+                <w:i w:val="0"/>
+                <w:iCs w:val="0"/>
+                <w:sz w:val="28"/>
+                <w:u w:val="none"/>
+              </w:rPr>
+            </w:pPr>
+            <w:r>
+              <w:rPr>
+                <w:i w:val="0"/>
+                <w:iCs w:val="0"/>
+                <w:sz w:val="28"/>
+                <w:u w:val="none"/>
+              </w:rPr>
+              <w:t>CHAPTER 7</w:t>
+            </w:r>
+          </w:p>
+          <w:p>
+            <w:pPr>
+              <w:jc w:val="center"/>
+            </w:pPr>
+            <w:r>
+              <w:t>7.1</w:t>
+            </w:r>
+          </w:p>
+        </w:tc>
+        <w:tc>
+          <w:tcPr>
+            <w:tcW w:w="3424" w:type="dxa"/>
+          </w:tcPr>
+          <w:p>
+            <w:pPr>
+              <w:pStyle w:val="Heading1"/>
+              <w:tabs>
+                <w:tab w:val="clear" w:pos="432"/>
+              </w:tabs>
+              <w:ind w:left="0" w:firstLine="0"/>
+              <w:jc w:val="center"/>
+              <w:outlineLvl w:val="0"/>
+              <w:rPr>
+                <w:i w:val="0"/>
+                <w:iCs w:val="0"/>
+                <w:sz w:val="28"/>
+                <w:u w:val="none"/>
+              </w:rPr>
+            </w:pPr>
+            <w:r>
+              <w:rPr>
+                <w:i w:val="0"/>
+                <w:iCs w:val="0"/>
+                <w:sz w:val="28"/>
+                <w:u w:val="none"/>
+              </w:rPr>
+              <w:t>REFERENCES</w:t>
+            </w:r>
+          </w:p>
+          <w:p>
+            <w:pPr>
+              <w:jc w:val="center"/>
+            </w:pPr>
+            <w:r>
+              <w:t>REFERENCES</w:t>
+            </w:r>
+          </w:p>
+        </w:tc>
+        <w:tc>
+          <w:tcPr>
+            <w:tcW w:w="2664" w:type="dxa"/>
+          </w:tcPr>
+          <w:p>
+            <w:pPr>
+              <w:pStyle w:val="Heading1"/>
+              <w:tabs>
+                <w:tab w:val="clear" w:pos="432"/>
+              </w:tabs>
+              <w:ind w:left="0" w:firstLine="0"/>
+              <w:jc w:val="center"/>
+              <w:outlineLvl w:val="0"/>
+              <w:rPr>
+                <w:i w:val="0"/>
+                <w:iCs w:val="0"/>
+                <w:sz w:val="28"/>
+                <w:u w:val="none"/>
+              </w:rPr>
+            </w:pPr>
+            <w:r>
+              <w:rPr>
+                <w:i w:val="0"/>
+                <w:iCs w:val="0"/>
+                <w:sz w:val="28"/>
+                <w:u w:val="none"/>
+              </w:rPr>
+              <w:t>44-45</w:t>
+            </w:r>
+          </w:p>
+          <w:p>
+            <w:pPr>
+              <w:jc w:val="center"/>
+            </w:pPr>
+            <w:r>
+              <w:t>45</w:t>
             </w:r>
           </w:p>
         </w:tc>
       </w:tr>
     </w:tbl>
     <w:p/>
-    <w:p/>
+    <w:p>
+      <w:pPr>
+        <w:jc w:val="center"/>
+      </w:pPr>
+    </w:p>
+    <w:p>
+      <w:pPr>
+        <w:jc w:val="center"/>
+        <w:rPr>
+          <w:b/>
+          <w:bCs/>
+        </w:rPr>
+      </w:pPr>
+      <w:r>
+        <w:rPr>
+          <w:b/>
+          <w:bCs/>
+        </w:rPr>
+        <w:t>List of Figures:</w:t>
+      </w:r>
+    </w:p>
+    <w:p>
+      <w:pPr>
+        <w:jc w:val="center"/>
+      </w:pPr>
+      <w:bookmarkStart w:id="0" w:name="_GoBack"/>
+      <w:bookmarkEnd w:id="0"/>
+    </w:p>
+    <w:p>
+      <w:pPr>
+        <w:jc w:val="both"/>
+      </w:pPr>
+      <w:r>
+        <w:t>Use Case Diagram</w:t>
+      </w:r>
+      <w:r>
+        <w:t>…………………………………………………………………..</w:t>
+      </w:r>
+      <w:r>
+        <w:t>........</w:t>
+      </w:r>
+      <w:r>
+        <w:t>23</w:t>
+      </w:r>
+    </w:p>
+    <w:p>
+      <w:pPr>
+        <w:jc w:val="both"/>
+      </w:pPr>
+      <w:r>
+        <w:t>ER Diagram</w:t>
+      </w:r>
+      <w:r>
+        <w:t>…………………………………………………………………………</w:t>
+      </w:r>
+      <w:r>
+        <w:t>……</w:t>
+      </w:r>
+      <w:r>
+        <w:t>24</w:t>
+      </w:r>
+    </w:p>
+    <w:p>
+      <w:pPr>
+        <w:jc w:val="both"/>
+      </w:pPr>
+      <w:r>
+        <w:t>DFD for Admin</w:t>
+      </w:r>
+      <w:r>
+        <w:t xml:space="preserve"> </w:t>
+      </w:r>
+      <w:r>
+        <w:t>……………………………………………………………………</w:t>
+      </w:r>
+      <w:r>
+        <w:t>…….</w:t>
+      </w:r>
+      <w:r>
+        <w:t>26</w:t>
+      </w:r>
+    </w:p>
+    <w:p>
+      <w:pPr>
+        <w:jc w:val="both"/>
+      </w:pPr>
+      <w:r>
+        <w:t xml:space="preserve">DFD for Teacher </w:t>
+      </w:r>
+      <w:r>
+        <w:t>……………………………………………………………………</w:t>
+      </w:r>
+      <w:r>
+        <w:t>……</w:t>
+      </w:r>
+      <w:r>
+        <w:t>27</w:t>
+      </w:r>
+    </w:p>
+    <w:p>
+      <w:pPr>
+        <w:jc w:val="both"/>
+      </w:pPr>
+      <w:r>
+        <w:t>DFD for Student</w:t>
+      </w:r>
+      <w:r>
+        <w:t>………………………………………………………………………….</w:t>
+      </w:r>
+      <w:r>
+        <w:t>28</w:t>
+      </w:r>
+    </w:p>
     <w:p/>
     <w:p/>
     <w:p/>
@@ -8886,175 +9175,126 @@
     </w:p>
     <w:p>
       <w:pPr>
+        <w:pStyle w:val="BodyTextIndent3"/>
+        <w:numPr>
+          <w:ilvl w:val="0"/>
+          <w:numId w:val="4"/>
+        </w:numPr>
+        <w:tabs>
+          <w:tab w:val="left" w:pos="5400"/>
+        </w:tabs>
         <w:spacing w:line="360" w:lineRule="auto"/>
-      </w:pPr>
-      <w:r>
-        <w:t xml:space="preserve">Before creating any website or a mobile App, it is necessary to visualize the layout, design and all features intended to be incorporated. </w:t>
-      </w:r>
-    </w:p>
-    <w:p>
-      <w:pPr>
+        <w:rPr>
+          <w:rFonts w:ascii="Times New Roman" w:hAnsi="Times New Roman" w:cs="Times New Roman"/>
+          <w:sz w:val="32"/>
+          <w:szCs w:val="22"/>
+        </w:rPr>
+      </w:pPr>
+      <w:r>
+        <w:rPr>
+          <w:rFonts w:ascii="Times New Roman" w:hAnsi="Times New Roman" w:cs="Times New Roman"/>
+          <w:b/>
+          <w:bCs/>
+          <w:sz w:val="32"/>
+          <w:szCs w:val="22"/>
+        </w:rPr>
+        <w:t>Hardware Interfaces</w:t>
+      </w:r>
+    </w:p>
+    <w:p>
+      <w:pPr>
+        <w:pStyle w:val="BodyTextIndent3"/>
+        <w:tabs>
+          <w:tab w:val="left" w:pos="5400"/>
+        </w:tabs>
         <w:spacing w:line="360" w:lineRule="auto"/>
-      </w:pPr>
-      <w:r>
-        <w:t xml:space="preserve">In addition, how users will interact with each page and icon and how the website/App should perform (behavior, load time etc.). </w:t>
-      </w:r>
-    </w:p>
-    <w:p>
-      <w:pPr>
+        <w:ind w:left="0"/>
+        <w:jc w:val="both"/>
+        <w:rPr>
+          <w:rFonts w:ascii="Times New Roman" w:hAnsi="Times New Roman" w:cs="Times New Roman"/>
+          <w:b/>
+          <w:bCs/>
+          <w:szCs w:val="22"/>
+        </w:rPr>
+      </w:pPr>
+      <w:r>
+        <w:rPr>
+          <w:rFonts w:ascii="Times New Roman" w:hAnsi="Times New Roman" w:cs="Times New Roman"/>
+          <w:szCs w:val="22"/>
+        </w:rPr>
+        <w:t xml:space="preserve">The SMS is expected to function on Intel PIII 900 MHz Processor equivalent or above, 2 GB RAM, 100MB HDD. </w:t>
+      </w:r>
+    </w:p>
+    <w:p>
+      <w:pPr>
+        <w:pStyle w:val="BodyTextIndent3"/>
+        <w:tabs>
+          <w:tab w:val="left" w:pos="5400"/>
+        </w:tabs>
         <w:spacing w:line="360" w:lineRule="auto"/>
-      </w:pPr>
-    </w:p>
-    <w:p>
-      <w:pPr>
+        <w:ind w:left="1440"/>
+        <w:jc w:val="both"/>
+        <w:rPr>
+          <w:rFonts w:ascii="Times New Roman" w:hAnsi="Times New Roman" w:cs="Times New Roman"/>
+          <w:b/>
+          <w:bCs/>
+          <w:sz w:val="32"/>
+          <w:szCs w:val="22"/>
+        </w:rPr>
+      </w:pPr>
+    </w:p>
+    <w:p>
+      <w:pPr>
+        <w:pStyle w:val="BodyTextIndent3"/>
+        <w:numPr>
+          <w:ilvl w:val="0"/>
+          <w:numId w:val="4"/>
+        </w:numPr>
+        <w:tabs>
+          <w:tab w:val="left" w:pos="5400"/>
+        </w:tabs>
         <w:spacing w:line="360" w:lineRule="auto"/>
-      </w:pPr>
-      <w:r>
-        <w:t xml:space="preserve">Requirements are the necessary attributes in the system, a statement that identifies a capability, characteristic or quality factor of the system in order to have value and utility to the users. Once the requirements are set, developers can initiate the other technical work including system design, development, testing, implementation, and operation. For any system, there are functional and non-functional requirements to be considered while determining the requirements of the system. </w:t>
-      </w:r>
-    </w:p>
-    <w:p>
-      <w:pPr>
+        <w:jc w:val="both"/>
+        <w:rPr>
+          <w:rFonts w:ascii="Times New Roman" w:hAnsi="Times New Roman" w:cs="Times New Roman"/>
+          <w:b/>
+          <w:bCs/>
+          <w:sz w:val="32"/>
+          <w:szCs w:val="22"/>
+        </w:rPr>
+      </w:pPr>
+      <w:r>
+        <w:rPr>
+          <w:rFonts w:ascii="Times New Roman" w:hAnsi="Times New Roman" w:cs="Times New Roman"/>
+          <w:b/>
+          <w:bCs/>
+          <w:sz w:val="32"/>
+          <w:szCs w:val="22"/>
+        </w:rPr>
+        <w:t>Software Interfaces</w:t>
+      </w:r>
+    </w:p>
+    <w:p>
+      <w:pPr>
+        <w:pStyle w:val="BodyTextIndent3"/>
+        <w:tabs>
+          <w:tab w:val="left" w:pos="5400"/>
+        </w:tabs>
         <w:spacing w:line="360" w:lineRule="auto"/>
-      </w:pPr>
-    </w:p>
-    <w:p>
-      <w:pPr>
-        <w:spacing w:line="360" w:lineRule="auto"/>
-      </w:pPr>
-      <w:r>
-        <w:t>The functional requirements are user “visible” features that are typically initiated by stakeholders of the system, such as generate report, login, and signup.</w:t>
-      </w:r>
-    </w:p>
-    <w:p>
-      <w:pPr>
-        <w:spacing w:line="360" w:lineRule="auto"/>
-      </w:pPr>
-    </w:p>
-    <w:p>
-      <w:pPr>
-        <w:spacing w:line="360" w:lineRule="auto"/>
-      </w:pPr>
-      <w:r>
-        <w:t>On the other hand, nonfunctional requirements are requirements that describe how the system will do what it is supposed to do, for example, security, reliability and maintainability</w:t>
-      </w:r>
-    </w:p>
-    <w:p>
-      <w:pPr>
-        <w:spacing w:line="360" w:lineRule="auto"/>
-        <w:rPr>
-          <w:b/>
-          <w:bCs/>
-        </w:rPr>
-      </w:pPr>
-    </w:p>
-    <w:p>
-      <w:pPr>
+        <w:ind w:left="0"/>
         <w:jc w:val="both"/>
         <w:rPr>
           <w:b/>
           <w:bCs/>
         </w:rPr>
       </w:pPr>
-    </w:p>
-    <w:p>
-      <w:pPr>
-        <w:jc w:val="both"/>
-        <w:rPr>
-          <w:b/>
-          <w:bCs/>
-        </w:rPr>
-      </w:pPr>
-    </w:p>
-    <w:p>
-      <w:pPr>
-        <w:jc w:val="both"/>
-        <w:rPr>
-          <w:b/>
-          <w:bCs/>
-        </w:rPr>
-      </w:pPr>
-    </w:p>
-    <w:p>
-      <w:pPr>
-        <w:jc w:val="both"/>
-        <w:rPr>
-          <w:b/>
-          <w:bCs/>
-        </w:rPr>
-      </w:pPr>
-    </w:p>
-    <w:p>
-      <w:pPr>
-        <w:jc w:val="both"/>
-        <w:rPr>
-          <w:b/>
-          <w:bCs/>
-        </w:rPr>
-      </w:pPr>
-    </w:p>
-    <w:p>
-      <w:pPr>
-        <w:jc w:val="both"/>
-        <w:rPr>
-          <w:b/>
-          <w:bCs/>
-        </w:rPr>
-      </w:pPr>
-    </w:p>
-    <w:p>
-      <w:pPr>
-        <w:jc w:val="both"/>
-        <w:rPr>
-          <w:b/>
-          <w:bCs/>
-        </w:rPr>
-      </w:pPr>
-    </w:p>
-    <w:p>
-      <w:pPr>
-        <w:jc w:val="both"/>
-        <w:rPr>
-          <w:b/>
-          <w:bCs/>
-        </w:rPr>
-      </w:pPr>
-    </w:p>
-    <w:p>
-      <w:pPr>
-        <w:jc w:val="both"/>
-        <w:rPr>
-          <w:b/>
-          <w:bCs/>
-        </w:rPr>
-      </w:pPr>
-    </w:p>
-    <w:p>
-      <w:pPr>
-        <w:jc w:val="both"/>
-        <w:rPr>
-          <w:b/>
-          <w:bCs/>
-        </w:rPr>
-      </w:pPr>
-    </w:p>
-    <w:p>
-      <w:pPr>
-        <w:jc w:val="both"/>
-        <w:rPr>
-          <w:b/>
-          <w:bCs/>
-        </w:rPr>
-      </w:pPr>
-    </w:p>
-    <w:p>
-      <w:pPr>
-        <w:jc w:val="both"/>
-        <w:rPr>
-          <w:b/>
-          <w:bCs/>
-        </w:rPr>
-      </w:pPr>
+      <w:r>
+        <w:rPr>
+          <w:rFonts w:ascii="Times New Roman" w:hAnsi="Times New Roman" w:cs="Times New Roman"/>
+          <w:szCs w:val="22"/>
+        </w:rPr>
+        <w:t xml:space="preserve">The SMS shall work on MS Windows operating systems family (MS Windows 98, MS Windows NT Workstation, MS Windows 2000, MS Windows XP). It configures to work with Oracle database. This System works on Apache Tomcat server. </w:t>
+      </w:r>
     </w:p>
     <w:p>
       <w:pPr>
@@ -9240,46 +9480,6 @@
     </w:p>
     <w:p>
       <w:pPr>
-        <w:jc w:val="both"/>
-        <w:rPr>
-          <w:b/>
-          <w:bCs/>
-          <w:sz w:val="36"/>
-        </w:rPr>
-      </w:pPr>
-    </w:p>
-    <w:p>
-      <w:pPr>
-        <w:jc w:val="both"/>
-        <w:rPr>
-          <w:b/>
-          <w:bCs/>
-          <w:sz w:val="36"/>
-        </w:rPr>
-      </w:pPr>
-    </w:p>
-    <w:p>
-      <w:pPr>
-        <w:jc w:val="both"/>
-        <w:rPr>
-          <w:b/>
-          <w:bCs/>
-          <w:sz w:val="36"/>
-        </w:rPr>
-      </w:pPr>
-    </w:p>
-    <w:p>
-      <w:pPr>
-        <w:jc w:val="both"/>
-        <w:rPr>
-          <w:b/>
-          <w:bCs/>
-          <w:sz w:val="36"/>
-        </w:rPr>
-      </w:pPr>
-    </w:p>
-    <w:p>
-      <w:pPr>
         <w:spacing w:line="360" w:lineRule="auto"/>
         <w:rPr>
           <w:sz w:val="36"/>
@@ -9447,6 +9647,21 @@
     <w:p>
       <w:pPr>
         <w:spacing w:line="360" w:lineRule="auto"/>
+      </w:pPr>
+    </w:p>
+    <w:p>
+      <w:pPr>
+        <w:spacing w:line="360" w:lineRule="auto"/>
+      </w:pPr>
+    </w:p>
+    <w:p>
+      <w:pPr>
+        <w:spacing w:line="360" w:lineRule="auto"/>
+      </w:pPr>
+    </w:p>
+    <w:p>
+      <w:pPr>
+        <w:spacing w:line="360" w:lineRule="auto"/>
         <w:rPr>
           <w:b/>
         </w:rPr>
@@ -9507,296 +9722,15 @@
     </w:p>
     <w:p>
       <w:pPr>
-        <w:jc w:val="both"/>
-        <w:rPr>
-          <w:b/>
-          <w:bCs/>
-          <w:sz w:val="36"/>
-        </w:rPr>
-      </w:pPr>
-    </w:p>
-    <w:p>
-      <w:pPr>
-        <w:jc w:val="both"/>
-        <w:rPr>
-          <w:b/>
-          <w:bCs/>
-          <w:sz w:val="36"/>
-        </w:rPr>
-      </w:pPr>
-    </w:p>
-    <w:p>
-      <w:pPr>
-        <w:jc w:val="both"/>
-        <w:rPr>
-          <w:b/>
-          <w:bCs/>
-          <w:sz w:val="36"/>
-        </w:rPr>
-      </w:pPr>
-    </w:p>
-    <w:p>
-      <w:pPr>
-        <w:jc w:val="both"/>
-        <w:rPr>
-          <w:b/>
-          <w:bCs/>
-          <w:sz w:val="36"/>
-        </w:rPr>
-      </w:pPr>
-    </w:p>
-    <w:p>
-      <w:pPr>
-        <w:spacing w:line="360" w:lineRule="auto"/>
-        <w:jc w:val="both"/>
-        <w:rPr>
-          <w:b/>
-          <w:bCs/>
-        </w:rPr>
-      </w:pPr>
-      <w:r>
-        <w:rPr>
-          <w:b/>
-          <w:bCs/>
-          <w:sz w:val="36"/>
-        </w:rPr>
-        <w:t>3.7 OTHER REQUIREMENTS</w:t>
-      </w:r>
-    </w:p>
-    <w:p>
-      <w:pPr>
-        <w:spacing w:line="360" w:lineRule="auto"/>
-        <w:jc w:val="both"/>
-        <w:rPr>
-          <w:b/>
-          <w:bCs/>
-          <w:szCs w:val="22"/>
-        </w:rPr>
-      </w:pPr>
-      <w:r>
-        <w:rPr>
-          <w:noProof/>
-          <w:sz w:val="32"/>
-          <w:lang w:val="en-IN" w:eastAsia="en-IN"/>
-        </w:rPr>
-        <mc:AlternateContent>
-          <mc:Choice Requires="wps">
-            <w:drawing>
-              <wp:anchor distT="0" distB="0" distL="114300" distR="114300" simplePos="0" relativeHeight="251673600" behindDoc="0" locked="0" layoutInCell="1" allowOverlap="1" wp14:anchorId="18FE8A96" wp14:editId="781755F6">
-                <wp:simplePos x="0" y="0"/>
-                <wp:positionH relativeFrom="margin">
-                  <wp:posOffset>-7620</wp:posOffset>
-                </wp:positionH>
-                <wp:positionV relativeFrom="paragraph">
-                  <wp:posOffset>98425</wp:posOffset>
-                </wp:positionV>
-                <wp:extent cx="5257800" cy="0"/>
-                <wp:effectExtent l="38100" t="38100" r="57150" b="57150"/>
-                <wp:wrapNone/>
-                <wp:docPr id="6" name="Straight Connector 26"/>
-                <wp:cNvGraphicFramePr>
-                  <a:graphicFrameLocks xmlns:a="http://schemas.openxmlformats.org/drawingml/2006/main"/>
-                </wp:cNvGraphicFramePr>
-                <a:graphic xmlns:a="http://schemas.openxmlformats.org/drawingml/2006/main">
-                  <a:graphicData uri="http://schemas.microsoft.com/office/word/2010/wordprocessingShape">
-                    <wps:wsp>
-                      <wps:cNvCnPr>
-                        <a:cxnSpLocks noChangeShapeType="1"/>
-                      </wps:cNvCnPr>
-                      <wps:spPr bwMode="auto">
-                        <a:xfrm>
-                          <a:off x="0" y="0"/>
-                          <a:ext cx="5257800" cy="0"/>
-                        </a:xfrm>
-                        <a:prstGeom prst="line">
-                          <a:avLst/>
-                        </a:prstGeom>
-                        <a:noFill/>
-                        <a:ln w="57240" cap="sq">
-                          <a:solidFill>
-                            <a:srgbClr val="000000"/>
-                          </a:solidFill>
-                          <a:miter lim="800000"/>
-                        </a:ln>
-                        <a:effectLst/>
-                      </wps:spPr>
-                      <wps:bodyPr/>
-                    </wps:wsp>
-                  </a:graphicData>
-                </a:graphic>
-              </wp:anchor>
-            </w:drawing>
-          </mc:Choice>
-          <mc:Fallback xmlns:wpsCustomData="http://www.wps.cn/officeDocument/2013/wpsCustomData">
-            <w:pict>
-              <v:line id="Straight Connector 26" o:spid="_x0000_s1026" o:spt="20" style="position:absolute;left:0pt;margin-left:-0.6pt;margin-top:7.75pt;height:0pt;width:414pt;mso-position-horizontal-relative:margin;z-index:251673600;mso-width-relative:page;mso-height-relative:page;" filled="f" stroked="t" coordsize="21600,21600" o:gfxdata="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">
-                <v:fill on="f" focussize="0,0"/>
-                <v:stroke weight="4.50708661417323pt" color="#000000" miterlimit="8" joinstyle="miter" endcap="square"/>
-                <v:imagedata o:title=""/>
-                <o:lock v:ext="edit" aspectratio="f"/>
-              </v:line>
-            </w:pict>
-          </mc:Fallback>
-        </mc:AlternateContent>
-      </w:r>
-    </w:p>
-    <w:p>
-      <w:pPr>
-        <w:pStyle w:val="BodyTextIndent3"/>
-        <w:tabs>
-          <w:tab w:val="left" w:pos="5400"/>
-        </w:tabs>
-        <w:spacing w:line="360" w:lineRule="auto"/>
-        <w:ind w:left="1440"/>
-        <w:rPr>
-          <w:rFonts w:ascii="Times New Roman" w:hAnsi="Times New Roman" w:cs="Times New Roman"/>
-          <w:sz w:val="32"/>
-          <w:szCs w:val="22"/>
-        </w:rPr>
-      </w:pPr>
-    </w:p>
-    <w:p>
-      <w:pPr>
-        <w:pStyle w:val="BodyTextIndent3"/>
-        <w:numPr>
-          <w:ilvl w:val="0"/>
-          <w:numId w:val="4"/>
-        </w:numPr>
-        <w:tabs>
-          <w:tab w:val="left" w:pos="5400"/>
-        </w:tabs>
-        <w:spacing w:line="360" w:lineRule="auto"/>
-        <w:rPr>
-          <w:rFonts w:ascii="Times New Roman" w:hAnsi="Times New Roman" w:cs="Times New Roman"/>
-          <w:sz w:val="32"/>
-          <w:szCs w:val="22"/>
-        </w:rPr>
-      </w:pPr>
-      <w:r>
-        <w:rPr>
-          <w:rFonts w:ascii="Times New Roman" w:hAnsi="Times New Roman" w:cs="Times New Roman"/>
-          <w:b/>
-          <w:bCs/>
-          <w:sz w:val="32"/>
-          <w:szCs w:val="22"/>
-        </w:rPr>
-        <w:t>Hardware Interfaces</w:t>
-      </w:r>
-    </w:p>
-    <w:p>
-      <w:pPr>
-        <w:pStyle w:val="BodyTextIndent3"/>
-        <w:tabs>
-          <w:tab w:val="left" w:pos="5400"/>
-        </w:tabs>
-        <w:spacing w:line="360" w:lineRule="auto"/>
-        <w:ind w:left="0"/>
-        <w:jc w:val="both"/>
-        <w:rPr>
-          <w:rFonts w:ascii="Times New Roman" w:hAnsi="Times New Roman" w:cs="Times New Roman"/>
-          <w:b/>
-          <w:bCs/>
-          <w:szCs w:val="22"/>
-        </w:rPr>
-      </w:pPr>
-      <w:r>
-        <w:rPr>
-          <w:rFonts w:ascii="Times New Roman" w:hAnsi="Times New Roman" w:cs="Times New Roman"/>
-          <w:szCs w:val="22"/>
-        </w:rPr>
-        <w:t xml:space="preserve">The SMS is expected to function on Intel PIII 900 MHz Processor equivalent or above, 2 GB RAM, 100MB HDD. </w:t>
-      </w:r>
-    </w:p>
-    <w:p>
-      <w:pPr>
-        <w:pStyle w:val="BodyTextIndent3"/>
-        <w:tabs>
-          <w:tab w:val="left" w:pos="5400"/>
-        </w:tabs>
-        <w:spacing w:line="360" w:lineRule="auto"/>
-        <w:ind w:left="1440"/>
-        <w:jc w:val="both"/>
-        <w:rPr>
-          <w:rFonts w:ascii="Times New Roman" w:hAnsi="Times New Roman" w:cs="Times New Roman"/>
-          <w:b/>
-          <w:bCs/>
-          <w:sz w:val="32"/>
-          <w:szCs w:val="22"/>
-        </w:rPr>
-      </w:pPr>
-    </w:p>
-    <w:p>
-      <w:pPr>
-        <w:pStyle w:val="BodyTextIndent3"/>
-        <w:numPr>
-          <w:ilvl w:val="0"/>
-          <w:numId w:val="4"/>
-        </w:numPr>
-        <w:tabs>
-          <w:tab w:val="left" w:pos="5400"/>
-        </w:tabs>
-        <w:spacing w:line="360" w:lineRule="auto"/>
-        <w:jc w:val="both"/>
-        <w:rPr>
-          <w:rFonts w:ascii="Times New Roman" w:hAnsi="Times New Roman" w:cs="Times New Roman"/>
-          <w:b/>
-          <w:bCs/>
-          <w:sz w:val="32"/>
-          <w:szCs w:val="22"/>
-        </w:rPr>
-      </w:pPr>
-      <w:r>
-        <w:rPr>
-          <w:rFonts w:ascii="Times New Roman" w:hAnsi="Times New Roman" w:cs="Times New Roman"/>
-          <w:b/>
-          <w:bCs/>
-          <w:sz w:val="32"/>
-          <w:szCs w:val="22"/>
-        </w:rPr>
-        <w:t>Software Interfaces</w:t>
-      </w:r>
-    </w:p>
-    <w:p>
-      <w:pPr>
-        <w:pStyle w:val="BodyTextIndent3"/>
-        <w:tabs>
-          <w:tab w:val="left" w:pos="5400"/>
-        </w:tabs>
-        <w:spacing w:line="360" w:lineRule="auto"/>
-        <w:ind w:left="0"/>
-        <w:jc w:val="both"/>
-        <w:rPr>
-          <w:b/>
-          <w:bCs/>
-        </w:rPr>
-      </w:pPr>
-      <w:r>
-        <w:rPr>
-          <w:rFonts w:ascii="Times New Roman" w:hAnsi="Times New Roman" w:cs="Times New Roman"/>
-          <w:szCs w:val="22"/>
-        </w:rPr>
-        <w:t xml:space="preserve">The SMS shall work on MS Windows operating systems family (MS Windows 98, MS Windows NT Workstation, MS Windows 2000, MS Windows XP). It configures to work with Oracle database. This System works on Apache Tomcat server. </w:t>
-      </w:r>
-    </w:p>
-    <w:p>
-      <w:pPr>
-        <w:rPr>
-          <w:b/>
-          <w:bCs/>
-          <w:sz w:val="28"/>
+        <w:rPr>
+          <w:b/>
+          <w:bCs/>
+          <w:sz w:val="36"/>
         </w:rPr>
       </w:pPr>
     </w:p>
     <w:p/>
-    <w:p/>
-    <w:p/>
-    <w:p/>
-    <w:p/>
-    <w:p/>
-    <w:p>
-      <w:r>
-        <w:br w:type="page"/>
-      </w:r>
+    <w:p>
       <w:r>
         <w:rPr>
           <w:b/>
@@ -11762,11 +11696,12 @@
       <w:r>
         <w:rPr>
           <w:b/>
+          <w:noProof/>
         </w:rPr>
         <w:drawing>
-          <wp:inline distT="0" distB="0" distL="0" distR="0" wp14:anchorId="7642ADC8" wp14:editId="52344198">
-            <wp:extent cx="5397500" cy="6845300"/>
-            <wp:effectExtent l="152400" t="152400" r="355600" b="355600"/>
+          <wp:inline distT="0" distB="0" distL="0" distR="0" wp14:anchorId="7642ADC8" wp14:editId="17A69818">
+            <wp:extent cx="5397500" cy="6648450"/>
+            <wp:effectExtent l="152400" t="152400" r="355600" b="361950"/>
             <wp:docPr id="7" name="Picture 2">
               <a:extLst xmlns:a="http://schemas.openxmlformats.org/drawingml/2006/main">
                 <a:ext uri="{FF2B5EF4-FFF2-40B4-BE49-F238E27FC236}">
@@ -11804,7 +11739,7 @@
                   <pic:spPr bwMode="auto">
                     <a:xfrm>
                       <a:off x="0" y="0"/>
-                      <a:ext cx="5397500" cy="6845300"/>
+                      <a:ext cx="5397500" cy="6648450"/>
                     </a:xfrm>
                     <a:prstGeom prst="rect">
                       <a:avLst/>
@@ -11825,6 +11760,22 @@
             </a:graphic>
           </wp:inline>
         </w:drawing>
+      </w:r>
+    </w:p>
+    <w:p>
+      <w:pPr>
+        <w:jc w:val="center"/>
+        <w:rPr>
+          <w:sz w:val="28"/>
+          <w:szCs w:val="20"/>
+        </w:rPr>
+      </w:pPr>
+      <w:r>
+        <w:rPr>
+          <w:sz w:val="28"/>
+          <w:szCs w:val="20"/>
+        </w:rPr>
+        <w:t>Fig. Use Case Diagram</w:t>
       </w:r>
     </w:p>
     <w:p>
@@ -12016,10 +11967,21 @@
     <w:p>
       <w:pPr>
         <w:spacing w:line="360" w:lineRule="auto"/>
-        <w:rPr>
-          <w:b/>
-        </w:rPr>
-      </w:pPr>
+        <w:jc w:val="center"/>
+        <w:rPr>
+          <w:bCs/>
+          <w:sz w:val="28"/>
+          <w:szCs w:val="28"/>
+        </w:rPr>
+      </w:pPr>
+      <w:r>
+        <w:rPr>
+          <w:bCs/>
+          <w:sz w:val="28"/>
+          <w:szCs w:val="28"/>
+        </w:rPr>
+        <w:t>Fig. ER Diagram</w:t>
+      </w:r>
     </w:p>
     <w:p>
       <w:pPr>
@@ -12031,14 +11993,6 @@
     </w:p>
     <w:p>
       <w:pPr>
-        <w:spacing w:line="360" w:lineRule="auto"/>
-        <w:rPr>
-          <w:b/>
-        </w:rPr>
-      </w:pPr>
-    </w:p>
-    <w:p>
-      <w:pPr>
         <w:jc w:val="both"/>
         <w:rPr>
           <w:b/>
@@ -12046,121 +12000,6 @@
           <w:sz w:val="36"/>
         </w:rPr>
       </w:pPr>
-      <w:r>
-        <w:rPr>
-          <w:b/>
-          <w:bCs/>
-          <w:sz w:val="36"/>
-        </w:rPr>
-        <w:t>4</w:t>
-      </w:r>
-      <w:r>
-        <w:rPr>
-          <w:b/>
-          <w:bCs/>
-          <w:sz w:val="36"/>
-        </w:rPr>
-        <w:t>.4</w:t>
-      </w:r>
-      <w:r>
-        <w:rPr>
-          <w:b/>
-          <w:bCs/>
-          <w:sz w:val="36"/>
-        </w:rPr>
-        <w:t xml:space="preserve"> </w:t>
-      </w:r>
-      <w:r>
-        <w:rPr>
-          <w:b/>
-          <w:bCs/>
-          <w:sz w:val="36"/>
-        </w:rPr>
-        <w:t>DATABASE</w:t>
-      </w:r>
-      <w:r>
-        <w:rPr>
-          <w:b/>
-          <w:bCs/>
-          <w:sz w:val="36"/>
-        </w:rPr>
-        <w:t xml:space="preserve"> DIAGRAM</w:t>
-      </w:r>
-    </w:p>
-    <w:p>
-      <w:pPr>
-        <w:spacing w:line="360" w:lineRule="auto"/>
-        <w:jc w:val="both"/>
-        <w:rPr>
-          <w:b/>
-          <w:bCs/>
-          <w:sz w:val="36"/>
-        </w:rPr>
-      </w:pPr>
-      <w:r>
-        <w:rPr>
-          <w:noProof/>
-          <w:sz w:val="36"/>
-          <w:lang w:val="en-IN" w:eastAsia="en-IN"/>
-        </w:rPr>
-        <mc:AlternateContent>
-          <mc:Choice Requires="wps">
-            <w:drawing>
-              <wp:anchor distT="0" distB="0" distL="114300" distR="114300" simplePos="0" relativeHeight="251757568" behindDoc="0" locked="0" layoutInCell="1" allowOverlap="1" wp14:anchorId="6A3608CB" wp14:editId="35FC32D5">
-                <wp:simplePos x="0" y="0"/>
-                <wp:positionH relativeFrom="margin">
-                  <wp:posOffset>-27305</wp:posOffset>
-                </wp:positionH>
-                <wp:positionV relativeFrom="paragraph">
-                  <wp:posOffset>133985</wp:posOffset>
-                </wp:positionV>
-                <wp:extent cx="5257800" cy="0"/>
-                <wp:effectExtent l="38100" t="38100" r="57150" b="57150"/>
-                <wp:wrapNone/>
-                <wp:docPr id="36" name="Straight Connector 36"/>
-                <wp:cNvGraphicFramePr>
-                  <a:graphicFrameLocks xmlns:a="http://schemas.openxmlformats.org/drawingml/2006/main"/>
-                </wp:cNvGraphicFramePr>
-                <a:graphic xmlns:a="http://schemas.openxmlformats.org/drawingml/2006/main">
-                  <a:graphicData uri="http://schemas.microsoft.com/office/word/2010/wordprocessingShape">
-                    <wps:wsp>
-                      <wps:cNvCnPr>
-                        <a:cxnSpLocks noChangeShapeType="1"/>
-                      </wps:cNvCnPr>
-                      <wps:spPr bwMode="auto">
-                        <a:xfrm>
-                          <a:off x="0" y="0"/>
-                          <a:ext cx="5257800" cy="0"/>
-                        </a:xfrm>
-                        <a:prstGeom prst="line">
-                          <a:avLst/>
-                        </a:prstGeom>
-                        <a:noFill/>
-                        <a:ln w="57240" cap="sq">
-                          <a:solidFill>
-                            <a:srgbClr val="000000"/>
-                          </a:solidFill>
-                          <a:miter lim="800000"/>
-                        </a:ln>
-                        <a:effectLst/>
-                      </wps:spPr>
-                      <wps:bodyPr/>
-                    </wps:wsp>
-                  </a:graphicData>
-                </a:graphic>
-              </wp:anchor>
-            </w:drawing>
-          </mc:Choice>
-          <mc:Fallback>
-            <w:pict>
-              <v:line w14:anchorId="4A9E42DC" id="Straight Connector 36" o:spid="_x0000_s1026" style="position:absolute;z-index:251757568;visibility:visible;mso-wrap-style:square;mso-wrap-distance-left:9pt;mso-wrap-distance-top:0;mso-wrap-distance-right:9pt;mso-wrap-distance-bottom:0;mso-position-horizontal:absolute;mso-position-horizontal-relative:margin;mso-position-vertical:absolute;mso-position-vertical-relative:text" from="-2.15pt,10.55pt" to="411.85pt,10.55pt" o:gfxdata="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" strokeweight="1.59mm">
-                <v:stroke joinstyle="miter" endcap="square"/>
-                <w10:wrap anchorx="margin"/>
-              </v:line>
-            </w:pict>
-          </mc:Fallback>
-        </mc:AlternateContent>
-      </w:r>
     </w:p>
     <w:p>
       <w:pPr>
@@ -12252,6 +12091,22 @@
     </w:p>
     <w:p>
       <w:pPr>
+        <w:jc w:val="center"/>
+        <w:rPr>
+          <w:sz w:val="28"/>
+          <w:szCs w:val="28"/>
+        </w:rPr>
+      </w:pPr>
+      <w:r>
+        <w:rPr>
+          <w:sz w:val="28"/>
+          <w:szCs w:val="28"/>
+        </w:rPr>
+        <w:t>Fig. ER Diagram</w:t>
+      </w:r>
+    </w:p>
+    <w:p>
+      <w:pPr>
         <w:rPr>
           <w:b/>
           <w:bCs/>
@@ -12292,6 +12147,692 @@
     </w:p>
     <w:p>
       <w:pPr>
+        <w:rPr>
+          <w:b/>
+          <w:bCs/>
+          <w:sz w:val="44"/>
+          <w:szCs w:val="44"/>
+        </w:rPr>
+      </w:pPr>
+    </w:p>
+    <w:p>
+      <w:pPr>
+        <w:rPr>
+          <w:b/>
+          <w:bCs/>
+          <w:sz w:val="44"/>
+          <w:szCs w:val="44"/>
+        </w:rPr>
+      </w:pPr>
+    </w:p>
+    <w:p>
+      <w:pPr>
+        <w:rPr>
+          <w:b/>
+          <w:bCs/>
+          <w:sz w:val="44"/>
+          <w:szCs w:val="44"/>
+        </w:rPr>
+      </w:pPr>
+    </w:p>
+    <w:p>
+      <w:pPr>
+        <w:suppressAutoHyphens w:val="0"/>
+        <w:rPr>
+          <w:b/>
+          <w:bCs/>
+          <w:sz w:val="36"/>
+          <w:szCs w:val="36"/>
+        </w:rPr>
+      </w:pPr>
+      <w:r>
+        <w:rPr>
+          <w:b/>
+          <w:bCs/>
+          <w:sz w:val="36"/>
+          <w:szCs w:val="36"/>
+        </w:rPr>
+        <w:t>4.</w:t>
+      </w:r>
+      <w:r>
+        <w:rPr>
+          <w:b/>
+          <w:bCs/>
+          <w:sz w:val="36"/>
+          <w:szCs w:val="36"/>
+        </w:rPr>
+        <w:t>4</w:t>
+      </w:r>
+      <w:r>
+        <w:rPr>
+          <w:b/>
+          <w:bCs/>
+          <w:sz w:val="36"/>
+          <w:szCs w:val="36"/>
+        </w:rPr>
+        <w:t xml:space="preserve"> DATA FLOW DIAGRAMS</w:t>
+      </w:r>
+      <w:r>
+        <w:rPr>
+          <w:b/>
+          <w:bCs/>
+          <w:sz w:val="36"/>
+          <w:szCs w:val="36"/>
+        </w:rPr>
+        <w:t>:</w:t>
+      </w:r>
+    </w:p>
+    <w:p>
+      <w:pPr>
+        <w:suppressAutoHyphens w:val="0"/>
+        <w:rPr>
+          <w:b/>
+          <w:bCs/>
+          <w:sz w:val="44"/>
+          <w:szCs w:val="44"/>
+        </w:rPr>
+      </w:pPr>
+      <w:r>
+        <w:rPr>
+          <w:noProof/>
+          <w:sz w:val="36"/>
+          <w:lang w:val="en-IN" w:eastAsia="en-IN"/>
+        </w:rPr>
+        <mc:AlternateContent>
+          <mc:Choice Requires="wps">
+            <w:drawing>
+              <wp:anchor distT="0" distB="0" distL="114300" distR="114300" simplePos="0" relativeHeight="251766784" behindDoc="0" locked="0" layoutInCell="1" allowOverlap="1" wp14:anchorId="5A8FCE27" wp14:editId="59E4A05C">
+                <wp:simplePos x="0" y="0"/>
+                <wp:positionH relativeFrom="margin">
+                  <wp:posOffset>0</wp:posOffset>
+                </wp:positionH>
+                <wp:positionV relativeFrom="paragraph">
+                  <wp:posOffset>37465</wp:posOffset>
+                </wp:positionV>
+                <wp:extent cx="5257800" cy="0"/>
+                <wp:effectExtent l="38100" t="38100" r="57150" b="57150"/>
+                <wp:wrapNone/>
+                <wp:docPr id="41" name="Straight Connector 41"/>
+                <wp:cNvGraphicFramePr>
+                  <a:graphicFrameLocks xmlns:a="http://schemas.openxmlformats.org/drawingml/2006/main"/>
+                </wp:cNvGraphicFramePr>
+                <a:graphic xmlns:a="http://schemas.openxmlformats.org/drawingml/2006/main">
+                  <a:graphicData uri="http://schemas.microsoft.com/office/word/2010/wordprocessingShape">
+                    <wps:wsp>
+                      <wps:cNvCnPr>
+                        <a:cxnSpLocks noChangeShapeType="1"/>
+                      </wps:cNvCnPr>
+                      <wps:spPr bwMode="auto">
+                        <a:xfrm>
+                          <a:off x="0" y="0"/>
+                          <a:ext cx="5257800" cy="0"/>
+                        </a:xfrm>
+                        <a:prstGeom prst="line">
+                          <a:avLst/>
+                        </a:prstGeom>
+                        <a:noFill/>
+                        <a:ln w="57240" cap="sq">
+                          <a:solidFill>
+                            <a:srgbClr val="000000"/>
+                          </a:solidFill>
+                          <a:miter lim="800000"/>
+                        </a:ln>
+                        <a:effectLst/>
+                      </wps:spPr>
+                      <wps:bodyPr/>
+                    </wps:wsp>
+                  </a:graphicData>
+                </a:graphic>
+              </wp:anchor>
+            </w:drawing>
+          </mc:Choice>
+          <mc:Fallback>
+            <w:pict>
+              <v:line w14:anchorId="0E32E657" id="Straight Connector 41" o:spid="_x0000_s1026" style="position:absolute;z-index:251766784;visibility:visible;mso-wrap-style:square;mso-wrap-distance-left:9pt;mso-wrap-distance-top:0;mso-wrap-distance-right:9pt;mso-wrap-distance-bottom:0;mso-position-horizontal:absolute;mso-position-horizontal-relative:margin;mso-position-vertical:absolute;mso-position-vertical-relative:text" from="0,2.95pt" to="414pt,2.95pt" o:gfxdata="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" strokeweight="1.59mm">
+                <v:stroke joinstyle="miter" endcap="square"/>
+                <w10:wrap anchorx="margin"/>
+              </v:line>
+            </w:pict>
+          </mc:Fallback>
+        </mc:AlternateContent>
+      </w:r>
+    </w:p>
+    <w:p>
+      <w:pPr>
+        <w:suppressAutoHyphens w:val="0"/>
+        <w:rPr>
+          <w:b/>
+          <w:bCs/>
+          <w:sz w:val="44"/>
+          <w:szCs w:val="44"/>
+        </w:rPr>
+      </w:pPr>
+      <w:r>
+        <w:rPr>
+          <w:rFonts w:ascii="Montserrat Medium" w:hAnsi="Montserrat Medium"/>
+          <w:noProof/>
+        </w:rPr>
+        <w:drawing>
+          <wp:anchor distT="0" distB="0" distL="114300" distR="114300" simplePos="0" relativeHeight="251762688" behindDoc="0" locked="0" layoutInCell="1" allowOverlap="1" wp14:anchorId="130B813C" wp14:editId="1319D998">
+            <wp:simplePos x="0" y="0"/>
+            <wp:positionH relativeFrom="column">
+              <wp:posOffset>-38100</wp:posOffset>
+            </wp:positionH>
+            <wp:positionV relativeFrom="paragraph">
+              <wp:posOffset>500380</wp:posOffset>
+            </wp:positionV>
+            <wp:extent cx="5274310" cy="4453890"/>
+            <wp:effectExtent l="152400" t="152400" r="364490" b="365760"/>
+            <wp:wrapThrough wrapText="bothSides">
+              <wp:wrapPolygon edited="0">
+                <wp:start x="312" y="-739"/>
+                <wp:lineTo x="-624" y="-554"/>
+                <wp:lineTo x="-624" y="21988"/>
+                <wp:lineTo x="780" y="23097"/>
+                <wp:lineTo x="780" y="23281"/>
+                <wp:lineTo x="21610" y="23281"/>
+                <wp:lineTo x="21688" y="23097"/>
+                <wp:lineTo x="22937" y="21711"/>
+                <wp:lineTo x="23015" y="924"/>
+                <wp:lineTo x="22078" y="-462"/>
+                <wp:lineTo x="22000" y="-739"/>
+                <wp:lineTo x="312" y="-739"/>
+              </wp:wrapPolygon>
+            </wp:wrapThrough>
+            <wp:docPr id="6" name="Picture 6"/>
+            <wp:cNvGraphicFramePr>
+              <a:graphicFrameLocks xmlns:a="http://schemas.openxmlformats.org/drawingml/2006/main" noChangeAspect="1"/>
+            </wp:cNvGraphicFramePr>
+            <a:graphic xmlns:a="http://schemas.openxmlformats.org/drawingml/2006/main">
+              <a:graphicData uri="http://schemas.openxmlformats.org/drawingml/2006/picture">
+                <pic:pic xmlns:pic="http://schemas.openxmlformats.org/drawingml/2006/picture">
+                  <pic:nvPicPr>
+                    <pic:cNvPr id="0" name="Picture 6"/>
+                    <pic:cNvPicPr>
+                      <a:picLocks noChangeAspect="1" noChangeArrowheads="1"/>
+                    </pic:cNvPicPr>
+                  </pic:nvPicPr>
+                  <pic:blipFill>
+                    <a:blip r:embed="rId22">
+                      <a:extLst>
+                        <a:ext uri="{28A0092B-C50C-407E-A947-70E740481C1C}">
+                          <a14:useLocalDpi xmlns:a14="http://schemas.microsoft.com/office/drawing/2010/main" val="0"/>
+                        </a:ext>
+                      </a:extLst>
+                    </a:blip>
+                    <a:srcRect/>
+                    <a:stretch>
+                      <a:fillRect/>
+                    </a:stretch>
+                  </pic:blipFill>
+                  <pic:spPr bwMode="auto">
+                    <a:xfrm>
+                      <a:off x="0" y="0"/>
+                      <a:ext cx="5274310" cy="4453890"/>
+                    </a:xfrm>
+                    <a:prstGeom prst="rect">
+                      <a:avLst/>
+                    </a:prstGeom>
+                    <a:ln>
+                      <a:noFill/>
+                    </a:ln>
+                    <a:effectLst>
+                      <a:outerShdw blurRad="292100" dist="139700" dir="2700000" algn="tl" rotWithShape="0">
+                        <a:srgbClr val="333333">
+                          <a:alpha val="65000"/>
+                        </a:srgbClr>
+                      </a:outerShdw>
+                    </a:effectLst>
+                  </pic:spPr>
+                </pic:pic>
+              </a:graphicData>
+            </a:graphic>
+          </wp:anchor>
+        </w:drawing>
+      </w:r>
+    </w:p>
+    <w:p>
+      <w:pPr>
+        <w:suppressAutoHyphens w:val="0"/>
+        <w:jc w:val="center"/>
+        <w:rPr>
+          <w:sz w:val="28"/>
+          <w:szCs w:val="28"/>
+        </w:rPr>
+      </w:pPr>
+      <w:r>
+        <w:rPr>
+          <w:sz w:val="28"/>
+          <w:szCs w:val="28"/>
+        </w:rPr>
+        <w:t>Fig. DFD for Admin</w:t>
+      </w:r>
+    </w:p>
+    <w:p>
+      <w:pPr>
+        <w:suppressAutoHyphens w:val="0"/>
+        <w:jc w:val="center"/>
+        <w:rPr>
+          <w:sz w:val="28"/>
+          <w:szCs w:val="28"/>
+        </w:rPr>
+      </w:pPr>
+    </w:p>
+    <w:p>
+      <w:pPr>
+        <w:suppressAutoHyphens w:val="0"/>
+        <w:jc w:val="center"/>
+        <w:rPr>
+          <w:sz w:val="28"/>
+          <w:szCs w:val="28"/>
+        </w:rPr>
+      </w:pPr>
+    </w:p>
+    <w:p>
+      <w:pPr>
+        <w:suppressAutoHyphens w:val="0"/>
+        <w:jc w:val="center"/>
+        <w:rPr>
+          <w:sz w:val="28"/>
+          <w:szCs w:val="28"/>
+        </w:rPr>
+      </w:pPr>
+    </w:p>
+    <w:p>
+      <w:pPr>
+        <w:suppressAutoHyphens w:val="0"/>
+        <w:jc w:val="center"/>
+        <w:rPr>
+          <w:sz w:val="28"/>
+          <w:szCs w:val="28"/>
+        </w:rPr>
+      </w:pPr>
+    </w:p>
+    <w:p>
+      <w:pPr>
+        <w:suppressAutoHyphens w:val="0"/>
+        <w:jc w:val="center"/>
+        <w:rPr>
+          <w:sz w:val="28"/>
+          <w:szCs w:val="28"/>
+        </w:rPr>
+      </w:pPr>
+    </w:p>
+    <w:p>
+      <w:pPr>
+        <w:suppressAutoHyphens w:val="0"/>
+        <w:jc w:val="center"/>
+        <w:rPr>
+          <w:sz w:val="28"/>
+          <w:szCs w:val="28"/>
+        </w:rPr>
+      </w:pPr>
+    </w:p>
+    <w:p>
+      <w:pPr>
+        <w:suppressAutoHyphens w:val="0"/>
+        <w:jc w:val="center"/>
+        <w:rPr>
+          <w:sz w:val="28"/>
+          <w:szCs w:val="28"/>
+        </w:rPr>
+      </w:pPr>
+    </w:p>
+    <w:p>
+      <w:pPr>
+        <w:suppressAutoHyphens w:val="0"/>
+        <w:jc w:val="center"/>
+        <w:rPr>
+          <w:sz w:val="28"/>
+          <w:szCs w:val="28"/>
+        </w:rPr>
+      </w:pPr>
+    </w:p>
+    <w:p>
+      <w:pPr>
+        <w:suppressAutoHyphens w:val="0"/>
+        <w:jc w:val="center"/>
+        <w:rPr>
+          <w:sz w:val="28"/>
+          <w:szCs w:val="28"/>
+        </w:rPr>
+      </w:pPr>
+    </w:p>
+    <w:p>
+      <w:pPr>
+        <w:suppressAutoHyphens w:val="0"/>
+        <w:jc w:val="center"/>
+        <w:rPr>
+          <w:sz w:val="28"/>
+          <w:szCs w:val="28"/>
+        </w:rPr>
+      </w:pPr>
+      <w:r>
+        <w:rPr>
+          <w:rFonts w:ascii="Montserrat Medium" w:hAnsi="Montserrat Medium"/>
+          <w:noProof/>
+        </w:rPr>
+        <w:drawing>
+          <wp:anchor distT="0" distB="0" distL="114300" distR="114300" simplePos="0" relativeHeight="251763712" behindDoc="0" locked="0" layoutInCell="1" allowOverlap="1" wp14:anchorId="7B51E7BA" wp14:editId="111C1198">
+            <wp:simplePos x="0" y="0"/>
+            <wp:positionH relativeFrom="column">
+              <wp:posOffset>76200</wp:posOffset>
+            </wp:positionH>
+            <wp:positionV relativeFrom="paragraph">
+              <wp:posOffset>419100</wp:posOffset>
+            </wp:positionV>
+            <wp:extent cx="5274310" cy="3483610"/>
+            <wp:effectExtent l="152400" t="152400" r="364490" b="364490"/>
+            <wp:wrapThrough wrapText="bothSides">
+              <wp:wrapPolygon edited="0">
+                <wp:start x="312" y="-945"/>
+                <wp:lineTo x="-624" y="-709"/>
+                <wp:lineTo x="-546" y="22088"/>
+                <wp:lineTo x="780" y="23742"/>
+                <wp:lineTo x="21610" y="23742"/>
+                <wp:lineTo x="21688" y="23506"/>
+                <wp:lineTo x="22937" y="22088"/>
+                <wp:lineTo x="23015" y="1181"/>
+                <wp:lineTo x="22078" y="-591"/>
+                <wp:lineTo x="22000" y="-945"/>
+                <wp:lineTo x="312" y="-945"/>
+              </wp:wrapPolygon>
+            </wp:wrapThrough>
+            <wp:docPr id="39" name="Picture 39"/>
+            <wp:cNvGraphicFramePr>
+              <a:graphicFrameLocks xmlns:a="http://schemas.openxmlformats.org/drawingml/2006/main" noChangeAspect="1"/>
+            </wp:cNvGraphicFramePr>
+            <a:graphic xmlns:a="http://schemas.openxmlformats.org/drawingml/2006/main">
+              <a:graphicData uri="http://schemas.openxmlformats.org/drawingml/2006/picture">
+                <pic:pic xmlns:pic="http://schemas.openxmlformats.org/drawingml/2006/picture">
+                  <pic:nvPicPr>
+                    <pic:cNvPr id="0" name="Picture 7"/>
+                    <pic:cNvPicPr>
+                      <a:picLocks noChangeAspect="1" noChangeArrowheads="1"/>
+                    </pic:cNvPicPr>
+                  </pic:nvPicPr>
+                  <pic:blipFill>
+                    <a:blip r:embed="rId23">
+                      <a:extLst>
+                        <a:ext uri="{28A0092B-C50C-407E-A947-70E740481C1C}">
+                          <a14:useLocalDpi xmlns:a14="http://schemas.microsoft.com/office/drawing/2010/main" val="0"/>
+                        </a:ext>
+                      </a:extLst>
+                    </a:blip>
+                    <a:srcRect/>
+                    <a:stretch>
+                      <a:fillRect/>
+                    </a:stretch>
+                  </pic:blipFill>
+                  <pic:spPr bwMode="auto">
+                    <a:xfrm>
+                      <a:off x="0" y="0"/>
+                      <a:ext cx="5274310" cy="3483610"/>
+                    </a:xfrm>
+                    <a:prstGeom prst="rect">
+                      <a:avLst/>
+                    </a:prstGeom>
+                    <a:ln>
+                      <a:noFill/>
+                    </a:ln>
+                    <a:effectLst>
+                      <a:outerShdw blurRad="292100" dist="139700" dir="2700000" algn="tl" rotWithShape="0">
+                        <a:srgbClr val="333333">
+                          <a:alpha val="65000"/>
+                        </a:srgbClr>
+                      </a:outerShdw>
+                    </a:effectLst>
+                  </pic:spPr>
+                </pic:pic>
+              </a:graphicData>
+            </a:graphic>
+          </wp:anchor>
+        </w:drawing>
+      </w:r>
+    </w:p>
+    <w:p>
+      <w:pPr>
+        <w:suppressAutoHyphens w:val="0"/>
+        <w:jc w:val="center"/>
+        <w:rPr>
+          <w:sz w:val="28"/>
+          <w:szCs w:val="28"/>
+        </w:rPr>
+      </w:pPr>
+    </w:p>
+    <w:p>
+      <w:pPr>
+        <w:suppressAutoHyphens w:val="0"/>
+        <w:jc w:val="center"/>
+        <w:rPr>
+          <w:sz w:val="28"/>
+          <w:szCs w:val="28"/>
+        </w:rPr>
+      </w:pPr>
+      <w:r>
+        <w:rPr>
+          <w:sz w:val="28"/>
+          <w:szCs w:val="28"/>
+        </w:rPr>
+        <w:t xml:space="preserve">Fig. </w:t>
+      </w:r>
+      <w:r>
+        <w:rPr>
+          <w:sz w:val="28"/>
+          <w:szCs w:val="28"/>
+        </w:rPr>
+        <w:t>DFD for Teacher</w:t>
+      </w:r>
+    </w:p>
+    <w:p>
+      <w:pPr>
+        <w:suppressAutoHyphens w:val="0"/>
+        <w:rPr>
+          <w:b/>
+          <w:bCs/>
+          <w:sz w:val="44"/>
+          <w:szCs w:val="44"/>
+        </w:rPr>
+      </w:pPr>
+    </w:p>
+    <w:p>
+      <w:pPr>
+        <w:suppressAutoHyphens w:val="0"/>
+        <w:rPr>
+          <w:b/>
+          <w:bCs/>
+          <w:sz w:val="44"/>
+          <w:szCs w:val="44"/>
+        </w:rPr>
+      </w:pPr>
+    </w:p>
+    <w:p>
+      <w:pPr>
+        <w:suppressAutoHyphens w:val="0"/>
+        <w:rPr>
+          <w:b/>
+          <w:bCs/>
+          <w:sz w:val="44"/>
+          <w:szCs w:val="44"/>
+        </w:rPr>
+      </w:pPr>
+    </w:p>
+    <w:p>
+      <w:pPr>
+        <w:suppressAutoHyphens w:val="0"/>
+        <w:rPr>
+          <w:b/>
+          <w:bCs/>
+          <w:sz w:val="44"/>
+          <w:szCs w:val="44"/>
+        </w:rPr>
+      </w:pPr>
+    </w:p>
+    <w:p>
+      <w:pPr>
+        <w:suppressAutoHyphens w:val="0"/>
+        <w:rPr>
+          <w:b/>
+          <w:bCs/>
+          <w:sz w:val="44"/>
+          <w:szCs w:val="44"/>
+        </w:rPr>
+      </w:pPr>
+    </w:p>
+    <w:p>
+      <w:pPr>
+        <w:suppressAutoHyphens w:val="0"/>
+        <w:rPr>
+          <w:b/>
+          <w:bCs/>
+          <w:sz w:val="44"/>
+          <w:szCs w:val="44"/>
+        </w:rPr>
+      </w:pPr>
+    </w:p>
+    <w:p>
+      <w:pPr>
+        <w:suppressAutoHyphens w:val="0"/>
+        <w:rPr>
+          <w:b/>
+          <w:bCs/>
+          <w:sz w:val="44"/>
+          <w:szCs w:val="44"/>
+        </w:rPr>
+      </w:pPr>
+      <w:r>
+        <w:rPr>
+          <w:rFonts w:ascii="Montserrat Medium" w:hAnsi="Montserrat Medium"/>
+          <w:noProof/>
+        </w:rPr>
+        <w:drawing>
+          <wp:anchor distT="0" distB="0" distL="114300" distR="114300" simplePos="0" relativeHeight="251764736" behindDoc="0" locked="0" layoutInCell="1" allowOverlap="1" wp14:anchorId="323C8B6A" wp14:editId="0E05BDD9">
+            <wp:simplePos x="0" y="0"/>
+            <wp:positionH relativeFrom="column">
+              <wp:posOffset>152400</wp:posOffset>
+            </wp:positionH>
+            <wp:positionV relativeFrom="paragraph">
+              <wp:posOffset>661670</wp:posOffset>
+            </wp:positionV>
+            <wp:extent cx="5274310" cy="3468370"/>
+            <wp:effectExtent l="152400" t="152400" r="364490" b="360680"/>
+            <wp:wrapThrough wrapText="bothSides">
+              <wp:wrapPolygon edited="0">
+                <wp:start x="312" y="-949"/>
+                <wp:lineTo x="-624" y="-712"/>
+                <wp:lineTo x="-546" y="22185"/>
+                <wp:lineTo x="702" y="23490"/>
+                <wp:lineTo x="780" y="23728"/>
+                <wp:lineTo x="21610" y="23728"/>
+                <wp:lineTo x="21688" y="23490"/>
+                <wp:lineTo x="22937" y="22185"/>
+                <wp:lineTo x="23015" y="1186"/>
+                <wp:lineTo x="22078" y="-593"/>
+                <wp:lineTo x="22000" y="-949"/>
+                <wp:lineTo x="312" y="-949"/>
+              </wp:wrapPolygon>
+            </wp:wrapThrough>
+            <wp:docPr id="40" name="Picture 40"/>
+            <wp:cNvGraphicFramePr>
+              <a:graphicFrameLocks xmlns:a="http://schemas.openxmlformats.org/drawingml/2006/main" noChangeAspect="1"/>
+            </wp:cNvGraphicFramePr>
+            <a:graphic xmlns:a="http://schemas.openxmlformats.org/drawingml/2006/main">
+              <a:graphicData uri="http://schemas.openxmlformats.org/drawingml/2006/picture">
+                <pic:pic xmlns:pic="http://schemas.openxmlformats.org/drawingml/2006/picture">
+                  <pic:nvPicPr>
+                    <pic:cNvPr id="0" name="Picture 8"/>
+                    <pic:cNvPicPr>
+                      <a:picLocks noChangeAspect="1" noChangeArrowheads="1"/>
+                    </pic:cNvPicPr>
+                  </pic:nvPicPr>
+                  <pic:blipFill>
+                    <a:blip r:embed="rId24">
+                      <a:extLst>
+                        <a:ext uri="{28A0092B-C50C-407E-A947-70E740481C1C}">
+                          <a14:useLocalDpi xmlns:a14="http://schemas.microsoft.com/office/drawing/2010/main" val="0"/>
+                        </a:ext>
+                      </a:extLst>
+                    </a:blip>
+                    <a:srcRect/>
+                    <a:stretch>
+                      <a:fillRect/>
+                    </a:stretch>
+                  </pic:blipFill>
+                  <pic:spPr bwMode="auto">
+                    <a:xfrm>
+                      <a:off x="0" y="0"/>
+                      <a:ext cx="5274310" cy="3468370"/>
+                    </a:xfrm>
+                    <a:prstGeom prst="rect">
+                      <a:avLst/>
+                    </a:prstGeom>
+                    <a:ln>
+                      <a:noFill/>
+                    </a:ln>
+                    <a:effectLst>
+                      <a:outerShdw blurRad="292100" dist="139700" dir="2700000" algn="tl" rotWithShape="0">
+                        <a:srgbClr val="333333">
+                          <a:alpha val="65000"/>
+                        </a:srgbClr>
+                      </a:outerShdw>
+                    </a:effectLst>
+                  </pic:spPr>
+                </pic:pic>
+              </a:graphicData>
+            </a:graphic>
+          </wp:anchor>
+        </w:drawing>
+      </w:r>
+    </w:p>
+    <w:p>
+      <w:pPr>
+        <w:jc w:val="center"/>
+        <w:rPr>
+          <w:sz w:val="28"/>
+          <w:szCs w:val="28"/>
+        </w:rPr>
+      </w:pPr>
+      <w:r>
+        <w:rPr>
+          <w:sz w:val="28"/>
+          <w:szCs w:val="28"/>
+        </w:rPr>
+        <w:t>Fig. DFD for Student</w:t>
+      </w:r>
+    </w:p>
+    <w:p>
+      <w:pPr>
+        <w:suppressAutoHyphens w:val="0"/>
+        <w:rPr>
+          <w:b/>
+          <w:bCs/>
+          <w:sz w:val="44"/>
+          <w:szCs w:val="44"/>
+        </w:rPr>
+      </w:pPr>
+      <w:r>
+        <w:rPr>
+          <w:b/>
+          <w:bCs/>
+          <w:sz w:val="44"/>
+          <w:szCs w:val="44"/>
+        </w:rPr>
+        <w:br w:type="page"/>
+      </w:r>
+    </w:p>
+    <w:p>
+      <w:pPr>
+        <w:rPr>
+          <w:b/>
+          <w:bCs/>
+          <w:sz w:val="44"/>
+          <w:szCs w:val="44"/>
+        </w:rPr>
+      </w:pPr>
+    </w:p>
+    <w:p>
+      <w:pPr>
+        <w:suppressAutoHyphens w:val="0"/>
         <w:rPr>
           <w:b/>
           <w:bCs/>
@@ -12446,7 +12987,7 @@
           <w:sz w:val="72"/>
           <w:szCs w:val="72"/>
         </w:rPr>
-        <w:t>APPENDIX</w:t>
+        <w:t xml:space="preserve">SCREENSHOTS </w:t>
       </w:r>
     </w:p>
     <w:p>
@@ -12776,7 +13317,7 @@
                     </pic:cNvPicPr>
                   </pic:nvPicPr>
                   <pic:blipFill>
-                    <a:blip r:embed="rId22" cstate="print">
+                    <a:blip r:embed="rId25" cstate="print">
                       <a:extLst>
                         <a:ext uri="{28A0092B-C50C-407E-A947-70E740481C1C}">
                           <a14:useLocalDpi xmlns:a14="http://schemas.microsoft.com/office/drawing/2010/main" val="0"/>
@@ -13167,7 +13708,7 @@
                     </pic:cNvPicPr>
                   </pic:nvPicPr>
                   <pic:blipFill>
-                    <a:blip r:embed="rId23" cstate="print">
+                    <a:blip r:embed="rId26" cstate="print">
                       <a:extLst>
                         <a:ext uri="{28A0092B-C50C-407E-A947-70E740481C1C}">
                           <a14:useLocalDpi xmlns:a14="http://schemas.microsoft.com/office/drawing/2010/main" val="0"/>
@@ -13513,7 +14054,7 @@
                     </pic:cNvPicPr>
                   </pic:nvPicPr>
                   <pic:blipFill>
-                    <a:blip r:embed="rId24" cstate="print">
+                    <a:blip r:embed="rId27" cstate="print">
                       <a:extLst>
                         <a:ext uri="{28A0092B-C50C-407E-A947-70E740481C1C}">
                           <a14:useLocalDpi xmlns:a14="http://schemas.microsoft.com/office/drawing/2010/main" val="0"/>
@@ -13544,41 +14085,6 @@
           </wp:inline>
         </w:drawing>
       </w:r>
-    </w:p>
-    <w:p>
-      <w:pPr>
-        <w:tabs>
-          <w:tab w:val="left" w:pos="2716"/>
-        </w:tabs>
-      </w:pPr>
-    </w:p>
-    <w:p>
-      <w:pPr>
-        <w:tabs>
-          <w:tab w:val="left" w:pos="2716"/>
-        </w:tabs>
-      </w:pPr>
-    </w:p>
-    <w:p>
-      <w:pPr>
-        <w:tabs>
-          <w:tab w:val="left" w:pos="2716"/>
-        </w:tabs>
-      </w:pPr>
-    </w:p>
-    <w:p>
-      <w:pPr>
-        <w:tabs>
-          <w:tab w:val="left" w:pos="2716"/>
-        </w:tabs>
-      </w:pPr>
-    </w:p>
-    <w:p>
-      <w:pPr>
-        <w:tabs>
-          <w:tab w:val="left" w:pos="2716"/>
-        </w:tabs>
-      </w:pPr>
     </w:p>
     <w:p>
       <w:pPr>
@@ -13842,7 +14348,7 @@
                     </pic:cNvPicPr>
                   </pic:nvPicPr>
                   <pic:blipFill>
-                    <a:blip r:embed="rId25" cstate="print">
+                    <a:blip r:embed="rId28" cstate="print">
                       <a:extLst>
                         <a:ext uri="{28A0092B-C50C-407E-A947-70E740481C1C}">
                           <a14:useLocalDpi xmlns:a14="http://schemas.microsoft.com/office/drawing/2010/main" val="0"/>
@@ -13937,7 +14443,7 @@
                     </pic:cNvPicPr>
                   </pic:nvPicPr>
                   <pic:blipFill>
-                    <a:blip r:embed="rId26" cstate="print">
+                    <a:blip r:embed="rId29" cstate="print">
                       <a:extLst>
                         <a:ext uri="{28A0092B-C50C-407E-A947-70E740481C1C}">
                           <a14:useLocalDpi xmlns:a14="http://schemas.microsoft.com/office/drawing/2010/main" val="0"/>
@@ -14004,7 +14510,7 @@
                     </pic:cNvPicPr>
                   </pic:nvPicPr>
                   <pic:blipFill>
-                    <a:blip r:embed="rId27" cstate="print">
+                    <a:blip r:embed="rId30" cstate="print">
                       <a:extLst>
                         <a:ext uri="{28A0092B-C50C-407E-A947-70E740481C1C}">
                           <a14:useLocalDpi xmlns:a14="http://schemas.microsoft.com/office/drawing/2010/main" val="0"/>
@@ -14041,37 +14547,6 @@
         <w:tabs>
           <w:tab w:val="left" w:pos="2716"/>
         </w:tabs>
-      </w:pPr>
-    </w:p>
-    <w:p>
-      <w:pPr>
-        <w:tabs>
-          <w:tab w:val="left" w:pos="2716"/>
-        </w:tabs>
-      </w:pPr>
-    </w:p>
-    <w:p>
-      <w:pPr>
-        <w:tabs>
-          <w:tab w:val="left" w:pos="2716"/>
-        </w:tabs>
-        <w:rPr>
-          <w:b/>
-          <w:sz w:val="36"/>
-          <w:szCs w:val="36"/>
-        </w:rPr>
-      </w:pPr>
-    </w:p>
-    <w:p>
-      <w:pPr>
-        <w:tabs>
-          <w:tab w:val="left" w:pos="2716"/>
-        </w:tabs>
-        <w:rPr>
-          <w:b/>
-          <w:sz w:val="36"/>
-          <w:szCs w:val="36"/>
-        </w:rPr>
       </w:pPr>
     </w:p>
     <w:p>
@@ -14218,7 +14693,7 @@
                     </pic:cNvPicPr>
                   </pic:nvPicPr>
                   <pic:blipFill>
-                    <a:blip r:embed="rId28" cstate="print">
+                    <a:blip r:embed="rId31" cstate="print">
                       <a:extLst>
                         <a:ext uri="{28A0092B-C50C-407E-A947-70E740481C1C}">
                           <a14:useLocalDpi xmlns:a14="http://schemas.microsoft.com/office/drawing/2010/main" val="0"/>
@@ -14450,7 +14925,7 @@
                     </pic:cNvPicPr>
                   </pic:nvPicPr>
                   <pic:blipFill>
-                    <a:blip r:embed="rId29" cstate="print">
+                    <a:blip r:embed="rId32" cstate="print">
                       <a:extLst>
                         <a:ext uri="{28A0092B-C50C-407E-A947-70E740481C1C}">
                           <a14:useLocalDpi xmlns:a14="http://schemas.microsoft.com/office/drawing/2010/main" val="0"/>
@@ -14494,6 +14969,30 @@
         <w:tabs>
           <w:tab w:val="left" w:pos="2716"/>
         </w:tabs>
+      </w:pPr>
+    </w:p>
+    <w:p>
+      <w:pPr>
+        <w:tabs>
+          <w:tab w:val="left" w:pos="2716"/>
+        </w:tabs>
+        <w:rPr>
+          <w:b/>
+          <w:sz w:val="36"/>
+          <w:szCs w:val="36"/>
+        </w:rPr>
+      </w:pPr>
+    </w:p>
+    <w:p>
+      <w:pPr>
+        <w:tabs>
+          <w:tab w:val="left" w:pos="2716"/>
+        </w:tabs>
+        <w:rPr>
+          <w:b/>
+          <w:sz w:val="36"/>
+          <w:szCs w:val="36"/>
+        </w:rPr>
       </w:pPr>
     </w:p>
     <w:p>
@@ -14783,7 +15282,7 @@
                     </pic:cNvPicPr>
                   </pic:nvPicPr>
                   <pic:blipFill>
-                    <a:blip r:embed="rId30" cstate="print">
+                    <a:blip r:embed="rId33" cstate="print">
                       <a:extLst>
                         <a:ext uri="{28A0092B-C50C-407E-A947-70E740481C1C}">
                           <a14:useLocalDpi xmlns:a14="http://schemas.microsoft.com/office/drawing/2010/main" val="0"/>
@@ -14975,7 +15474,7 @@
                     </pic:cNvPicPr>
                   </pic:nvPicPr>
                   <pic:blipFill rotWithShape="1">
-                    <a:blip r:embed="rId31" cstate="print">
+                    <a:blip r:embed="rId34" cstate="print">
                       <a:extLst>
                         <a:ext uri="{28A0092B-C50C-407E-A947-70E740481C1C}">
                           <a14:useLocalDpi xmlns:a14="http://schemas.microsoft.com/office/drawing/2010/main" val="0"/>
@@ -15219,7 +15718,7 @@
                     <pic:cNvPicPr/>
                   </pic:nvPicPr>
                   <pic:blipFill>
-                    <a:blip r:embed="rId32"/>
+                    <a:blip r:embed="rId35"/>
                     <a:stretch>
                       <a:fillRect/>
                     </a:stretch>
@@ -15418,7 +15917,7 @@
                     </pic:cNvPicPr>
                   </pic:nvPicPr>
                   <pic:blipFill>
-                    <a:blip r:embed="rId33" cstate="print">
+                    <a:blip r:embed="rId36" cstate="print">
                       <a:extLst>
                         <a:ext uri="{28A0092B-C50C-407E-A947-70E740481C1C}">
                           <a14:useLocalDpi xmlns:a14="http://schemas.microsoft.com/office/drawing/2010/main" val="0"/>
@@ -15623,7 +16122,7 @@
                     </pic:cNvPicPr>
                   </pic:nvPicPr>
                   <pic:blipFill>
-                    <a:blip r:embed="rId34" cstate="print">
+                    <a:blip r:embed="rId37" cstate="print">
                       <a:extLst>
                         <a:ext uri="{28A0092B-C50C-407E-A947-70E740481C1C}">
                           <a14:useLocalDpi xmlns:a14="http://schemas.microsoft.com/office/drawing/2010/main" val="0"/>
@@ -15829,7 +16328,7 @@
                     </pic:cNvPicPr>
                   </pic:nvPicPr>
                   <pic:blipFill rotWithShape="1">
-                    <a:blip r:embed="rId35" cstate="print">
+                    <a:blip r:embed="rId38" cstate="print">
                       <a:extLst>
                         <a:ext uri="{28A0092B-C50C-407E-A947-70E740481C1C}">
                           <a14:useLocalDpi xmlns:a14="http://schemas.microsoft.com/office/drawing/2010/main" val="0"/>
@@ -16053,7 +16552,7 @@
                     </pic:cNvPicPr>
                   </pic:nvPicPr>
                   <pic:blipFill>
-                    <a:blip r:embed="rId36" cstate="print">
+                    <a:blip r:embed="rId39" cstate="print">
                       <a:extLst>
                         <a:ext uri="{28A0092B-C50C-407E-A947-70E740481C1C}">
                           <a14:useLocalDpi xmlns:a14="http://schemas.microsoft.com/office/drawing/2010/main" val="0"/>
@@ -16256,7 +16755,7 @@
                     </pic:cNvPicPr>
                   </pic:nvPicPr>
                   <pic:blipFill>
-                    <a:blip r:embed="rId37" cstate="print">
+                    <a:blip r:embed="rId40" cstate="print">
                       <a:extLst>
                         <a:ext uri="{28A0092B-C50C-407E-A947-70E740481C1C}">
                           <a14:useLocalDpi xmlns:a14="http://schemas.microsoft.com/office/drawing/2010/main" val="0"/>
@@ -16484,7 +16983,7 @@
                     </pic:cNvPicPr>
                   </pic:nvPicPr>
                   <pic:blipFill>
-                    <a:blip r:embed="rId38" cstate="print">
+                    <a:blip r:embed="rId41" cstate="print">
                       <a:extLst>
                         <a:ext uri="{28A0092B-C50C-407E-A947-70E740481C1C}">
                           <a14:useLocalDpi xmlns:a14="http://schemas.microsoft.com/office/drawing/2010/main" val="0"/>
@@ -16706,7 +17205,7 @@
                     </pic:cNvPicPr>
                   </pic:nvPicPr>
                   <pic:blipFill>
-                    <a:blip r:embed="rId39" cstate="print">
+                    <a:blip r:embed="rId42" cstate="print">
                       <a:extLst>
                         <a:ext uri="{28A0092B-C50C-407E-A947-70E740481C1C}">
                           <a14:useLocalDpi xmlns:a14="http://schemas.microsoft.com/office/drawing/2010/main" val="0"/>
@@ -16919,7 +17418,7 @@
                     </pic:cNvPicPr>
                   </pic:nvPicPr>
                   <pic:blipFill rotWithShape="1">
-                    <a:blip r:embed="rId40" cstate="print">
+                    <a:blip r:embed="rId43" cstate="print">
                       <a:extLst>
                         <a:ext uri="{28A0092B-C50C-407E-A947-70E740481C1C}">
                           <a14:useLocalDpi xmlns:a14="http://schemas.microsoft.com/office/drawing/2010/main" val="0"/>
@@ -17177,7 +17676,7 @@
                     </pic:cNvPicPr>
                   </pic:nvPicPr>
                   <pic:blipFill>
-                    <a:blip r:embed="rId36" cstate="print">
+                    <a:blip r:embed="rId39" cstate="print">
                       <a:extLst>
                         <a:ext uri="{28A0092B-C50C-407E-A947-70E740481C1C}">
                           <a14:useLocalDpi xmlns:a14="http://schemas.microsoft.com/office/drawing/2010/main" val="0"/>
@@ -17211,106 +17710,127 @@
     </w:p>
     <w:p>
       <w:pPr>
-        <w:rPr>
-          <w:b/>
-          <w:bCs/>
-          <w:sz w:val="44"/>
-          <w:szCs w:val="44"/>
-        </w:rPr>
-      </w:pPr>
-    </w:p>
-    <w:p>
-      <w:pPr>
-        <w:rPr>
-          <w:b/>
-          <w:bCs/>
-          <w:sz w:val="44"/>
-          <w:szCs w:val="44"/>
-        </w:rPr>
-      </w:pPr>
-    </w:p>
-    <w:p>
-      <w:pPr>
-        <w:rPr>
-          <w:b/>
-          <w:bCs/>
-          <w:sz w:val="44"/>
-          <w:szCs w:val="44"/>
-        </w:rPr>
-      </w:pPr>
-    </w:p>
-    <w:p>
-      <w:pPr>
-        <w:rPr>
-          <w:b/>
-          <w:bCs/>
-          <w:sz w:val="44"/>
-          <w:szCs w:val="44"/>
-        </w:rPr>
-      </w:pPr>
-    </w:p>
-    <w:p>
-      <w:pPr>
-        <w:rPr>
-          <w:b/>
-          <w:bCs/>
-          <w:sz w:val="44"/>
-          <w:szCs w:val="44"/>
-        </w:rPr>
-      </w:pPr>
-    </w:p>
-    <w:p>
-      <w:pPr>
-        <w:rPr>
-          <w:b/>
-          <w:bCs/>
-          <w:sz w:val="44"/>
-          <w:szCs w:val="44"/>
-        </w:rPr>
-      </w:pPr>
-    </w:p>
-    <w:p>
-      <w:pPr>
-        <w:rPr>
-          <w:b/>
-          <w:bCs/>
-          <w:sz w:val="44"/>
-          <w:szCs w:val="44"/>
-        </w:rPr>
-      </w:pPr>
-    </w:p>
-    <w:p>
-      <w:pPr>
-        <w:rPr>
-          <w:b/>
-          <w:bCs/>
-          <w:sz w:val="44"/>
-          <w:szCs w:val="44"/>
-        </w:rPr>
-      </w:pPr>
-    </w:p>
-    <w:p>
-      <w:pPr>
-        <w:rPr>
-          <w:b/>
-          <w:bCs/>
-          <w:sz w:val="44"/>
-          <w:szCs w:val="44"/>
-        </w:rPr>
-      </w:pPr>
-    </w:p>
-    <w:p>
-      <w:pPr>
-        <w:rPr>
-          <w:b/>
-          <w:bCs/>
-          <w:sz w:val="44"/>
-          <w:szCs w:val="44"/>
-        </w:rPr>
-      </w:pPr>
-    </w:p>
-    <w:p>
-      <w:pPr>
+        <w:suppressAutoHyphens w:val="0"/>
+      </w:pPr>
+      <w:r>
+        <w:br w:type="page"/>
+      </w:r>
+    </w:p>
+    <w:p>
+      <w:pPr>
+        <w:tabs>
+          <w:tab w:val="left" w:pos="2716"/>
+        </w:tabs>
+      </w:pPr>
+    </w:p>
+    <w:p>
+      <w:pPr>
+        <w:tabs>
+          <w:tab w:val="left" w:pos="2716"/>
+        </w:tabs>
+      </w:pPr>
+    </w:p>
+    <w:p>
+      <w:pPr>
+        <w:tabs>
+          <w:tab w:val="left" w:pos="2716"/>
+        </w:tabs>
+      </w:pPr>
+    </w:p>
+    <w:p>
+      <w:pPr>
+        <w:tabs>
+          <w:tab w:val="left" w:pos="2716"/>
+        </w:tabs>
+      </w:pPr>
+    </w:p>
+    <w:p>
+      <w:pPr>
+        <w:tabs>
+          <w:tab w:val="left" w:pos="2716"/>
+        </w:tabs>
+      </w:pPr>
+    </w:p>
+    <w:p>
+      <w:pPr>
+        <w:tabs>
+          <w:tab w:val="left" w:pos="2716"/>
+        </w:tabs>
+      </w:pPr>
+    </w:p>
+    <w:p>
+      <w:pPr>
+        <w:tabs>
+          <w:tab w:val="left" w:pos="2716"/>
+        </w:tabs>
+      </w:pPr>
+    </w:p>
+    <w:p>
+      <w:pPr>
+        <w:tabs>
+          <w:tab w:val="left" w:pos="2716"/>
+        </w:tabs>
+      </w:pPr>
+    </w:p>
+    <w:p>
+      <w:pPr>
+        <w:tabs>
+          <w:tab w:val="left" w:pos="2716"/>
+        </w:tabs>
+      </w:pPr>
+    </w:p>
+    <w:p>
+      <w:pPr>
+        <w:tabs>
+          <w:tab w:val="left" w:pos="2716"/>
+        </w:tabs>
+      </w:pPr>
+    </w:p>
+    <w:p>
+      <w:pPr>
+        <w:tabs>
+          <w:tab w:val="left" w:pos="2716"/>
+        </w:tabs>
+      </w:pPr>
+    </w:p>
+    <w:p>
+      <w:pPr>
+        <w:tabs>
+          <w:tab w:val="left" w:pos="2716"/>
+        </w:tabs>
+      </w:pPr>
+    </w:p>
+    <w:p>
+      <w:pPr>
+        <w:tabs>
+          <w:tab w:val="left" w:pos="2716"/>
+        </w:tabs>
+      </w:pPr>
+    </w:p>
+    <w:p>
+      <w:pPr>
+        <w:tabs>
+          <w:tab w:val="left" w:pos="2716"/>
+        </w:tabs>
+      </w:pPr>
+    </w:p>
+    <w:p>
+      <w:pPr>
+        <w:tabs>
+          <w:tab w:val="left" w:pos="2716"/>
+        </w:tabs>
+      </w:pPr>
+    </w:p>
+    <w:p>
+      <w:pPr>
+        <w:tabs>
+          <w:tab w:val="left" w:pos="2716"/>
+        </w:tabs>
+      </w:pPr>
+    </w:p>
+    <w:p>
+      <w:pPr>
+        <w:jc w:val="center"/>
         <w:rPr>
           <w:b/>
           <w:bCs/>
@@ -17325,8 +17845,9 @@
           <w:bCs/>
           <w:sz w:val="44"/>
           <w:szCs w:val="44"/>
-        </w:rPr>
-        <w:t xml:space="preserve">                              </w:t>
+          <w:u w:val="single"/>
+        </w:rPr>
+        <w:t xml:space="preserve">CHAPTER </w:t>
       </w:r>
       <w:r>
         <w:rPr>
@@ -17336,9 +17857,928 @@
           <w:szCs w:val="44"/>
           <w:u w:val="single"/>
         </w:rPr>
-        <w:t xml:space="preserve">CHAPTER </w:t>
-      </w:r>
-      <w:r>
+        <w:t>6</w:t>
+      </w:r>
+    </w:p>
+    <w:p>
+      <w:pPr>
+        <w:jc w:val="center"/>
+        <w:rPr>
+          <w:b/>
+          <w:sz w:val="72"/>
+          <w:szCs w:val="72"/>
+        </w:rPr>
+      </w:pPr>
+      <w:r>
+        <w:rPr>
+          <w:b/>
+          <w:sz w:val="72"/>
+          <w:szCs w:val="72"/>
+        </w:rPr>
+        <w:t>CONCLUSION</w:t>
+      </w:r>
+    </w:p>
+    <w:p>
+      <w:pPr>
+        <w:suppressAutoHyphens w:val="0"/>
+      </w:pPr>
+    </w:p>
+    <w:p>
+      <w:pPr>
+        <w:suppressAutoHyphens w:val="0"/>
+      </w:pPr>
+    </w:p>
+    <w:p>
+      <w:pPr>
+        <w:suppressAutoHyphens w:val="0"/>
+      </w:pPr>
+    </w:p>
+    <w:p>
+      <w:pPr>
+        <w:suppressAutoHyphens w:val="0"/>
+      </w:pPr>
+    </w:p>
+    <w:p>
+      <w:pPr>
+        <w:suppressAutoHyphens w:val="0"/>
+      </w:pPr>
+    </w:p>
+    <w:p>
+      <w:pPr>
+        <w:suppressAutoHyphens w:val="0"/>
+      </w:pPr>
+    </w:p>
+    <w:p>
+      <w:pPr>
+        <w:suppressAutoHyphens w:val="0"/>
+      </w:pPr>
+    </w:p>
+    <w:p>
+      <w:pPr>
+        <w:suppressAutoHyphens w:val="0"/>
+      </w:pPr>
+    </w:p>
+    <w:p>
+      <w:pPr>
+        <w:suppressAutoHyphens w:val="0"/>
+      </w:pPr>
+    </w:p>
+    <w:p>
+      <w:pPr>
+        <w:suppressAutoHyphens w:val="0"/>
+      </w:pPr>
+    </w:p>
+    <w:p>
+      <w:pPr>
+        <w:suppressAutoHyphens w:val="0"/>
+      </w:pPr>
+    </w:p>
+    <w:p>
+      <w:pPr>
+        <w:suppressAutoHyphens w:val="0"/>
+      </w:pPr>
+    </w:p>
+    <w:p>
+      <w:pPr>
+        <w:suppressAutoHyphens w:val="0"/>
+      </w:pPr>
+    </w:p>
+    <w:p>
+      <w:pPr>
+        <w:suppressAutoHyphens w:val="0"/>
+      </w:pPr>
+    </w:p>
+    <w:p>
+      <w:pPr>
+        <w:suppressAutoHyphens w:val="0"/>
+      </w:pPr>
+    </w:p>
+    <w:p>
+      <w:pPr>
+        <w:suppressAutoHyphens w:val="0"/>
+      </w:pPr>
+    </w:p>
+    <w:p>
+      <w:pPr>
+        <w:suppressAutoHyphens w:val="0"/>
+      </w:pPr>
+    </w:p>
+    <w:p>
+      <w:pPr>
+        <w:suppressAutoHyphens w:val="0"/>
+      </w:pPr>
+    </w:p>
+    <w:p>
+      <w:pPr>
+        <w:suppressAutoHyphens w:val="0"/>
+      </w:pPr>
+    </w:p>
+    <w:p>
+      <w:pPr>
+        <w:suppressAutoHyphens w:val="0"/>
+      </w:pPr>
+    </w:p>
+    <w:p>
+      <w:pPr>
+        <w:suppressAutoHyphens w:val="0"/>
+      </w:pPr>
+    </w:p>
+    <w:p>
+      <w:pPr>
+        <w:suppressAutoHyphens w:val="0"/>
+      </w:pPr>
+    </w:p>
+    <w:p>
+      <w:pPr>
+        <w:suppressAutoHyphens w:val="0"/>
+      </w:pPr>
+    </w:p>
+    <w:p>
+      <w:pPr>
+        <w:suppressAutoHyphens w:val="0"/>
+      </w:pPr>
+    </w:p>
+    <w:p>
+      <w:pPr>
+        <w:suppressAutoHyphens w:val="0"/>
+      </w:pPr>
+    </w:p>
+    <w:p>
+      <w:pPr>
+        <w:suppressAutoHyphens w:val="0"/>
+      </w:pPr>
+    </w:p>
+    <w:p>
+      <w:pPr>
+        <w:tabs>
+          <w:tab w:val="left" w:pos="2716"/>
+        </w:tabs>
+      </w:pPr>
+    </w:p>
+    <w:p>
+      <w:pPr>
+        <w:rPr>
+          <w:b/>
+          <w:bCs/>
+          <w:sz w:val="40"/>
+          <w:szCs w:val="40"/>
+        </w:rPr>
+      </w:pPr>
+      <w:r>
+        <w:rPr>
+          <w:b/>
+          <w:bCs/>
+          <w:sz w:val="40"/>
+          <w:szCs w:val="40"/>
+        </w:rPr>
+        <w:t>6</w:t>
+      </w:r>
+      <w:r>
+        <w:rPr>
+          <w:b/>
+          <w:bCs/>
+          <w:sz w:val="40"/>
+          <w:szCs w:val="40"/>
+        </w:rPr>
+        <w:t>.1 CONCLUSION</w:t>
+      </w:r>
+    </w:p>
+    <w:p>
+      <w:pPr>
+        <w:rPr>
+          <w:sz w:val="32"/>
+          <w:szCs w:val="32"/>
+        </w:rPr>
+      </w:pPr>
+      <w:r>
+        <w:rPr>
+          <w:noProof/>
+          <w:lang w:val="en-IN" w:eastAsia="en-IN"/>
+        </w:rPr>
+        <mc:AlternateContent>
+          <mc:Choice Requires="wps">
+            <w:drawing>
+              <wp:anchor distT="0" distB="0" distL="114300" distR="114300" simplePos="0" relativeHeight="251759616" behindDoc="0" locked="0" layoutInCell="1" allowOverlap="1" wp14:anchorId="382702DE" wp14:editId="4BA5C8E7">
+                <wp:simplePos x="0" y="0"/>
+                <wp:positionH relativeFrom="margin">
+                  <wp:posOffset>0</wp:posOffset>
+                </wp:positionH>
+                <wp:positionV relativeFrom="paragraph">
+                  <wp:posOffset>37465</wp:posOffset>
+                </wp:positionV>
+                <wp:extent cx="5829300" cy="0"/>
+                <wp:effectExtent l="38100" t="38100" r="57150" b="57150"/>
+                <wp:wrapNone/>
+                <wp:docPr id="35" name="Straight Connector 35"/>
+                <wp:cNvGraphicFramePr>
+                  <a:graphicFrameLocks xmlns:a="http://schemas.openxmlformats.org/drawingml/2006/main"/>
+                </wp:cNvGraphicFramePr>
+                <a:graphic xmlns:a="http://schemas.openxmlformats.org/drawingml/2006/main">
+                  <a:graphicData uri="http://schemas.microsoft.com/office/word/2010/wordprocessingShape">
+                    <wps:wsp>
+                      <wps:cNvCnPr>
+                        <a:cxnSpLocks noChangeShapeType="1"/>
+                      </wps:cNvCnPr>
+                      <wps:spPr bwMode="auto">
+                        <a:xfrm>
+                          <a:off x="0" y="0"/>
+                          <a:ext cx="5829300" cy="0"/>
+                        </a:xfrm>
+                        <a:prstGeom prst="line">
+                          <a:avLst/>
+                        </a:prstGeom>
+                        <a:noFill/>
+                        <a:ln w="57240" cap="sq">
+                          <a:solidFill>
+                            <a:srgbClr val="000000"/>
+                          </a:solidFill>
+                          <a:miter lim="800000"/>
+                        </a:ln>
+                        <a:effectLst/>
+                      </wps:spPr>
+                      <wps:bodyPr/>
+                    </wps:wsp>
+                  </a:graphicData>
+                </a:graphic>
+              </wp:anchor>
+            </w:drawing>
+          </mc:Choice>
+          <mc:Fallback>
+            <w:pict>
+              <v:line w14:anchorId="664AE130" id="Straight Connector 35" o:spid="_x0000_s1026" style="position:absolute;z-index:251759616;visibility:visible;mso-wrap-style:square;mso-wrap-distance-left:9pt;mso-wrap-distance-top:0;mso-wrap-distance-right:9pt;mso-wrap-distance-bottom:0;mso-position-horizontal:absolute;mso-position-horizontal-relative:margin;mso-position-vertical:absolute;mso-position-vertical-relative:text" from="0,2.95pt" to="459pt,2.95pt" o:gfxdata="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" strokeweight="1.59mm">
+                <v:stroke joinstyle="miter" endcap="square"/>
+                <w10:wrap anchorx="margin"/>
+              </v:line>
+            </w:pict>
+          </mc:Fallback>
+        </mc:AlternateContent>
+      </w:r>
+    </w:p>
+    <w:p>
+      <w:pPr>
+        <w:rPr>
+          <w:sz w:val="32"/>
+          <w:szCs w:val="32"/>
+        </w:rPr>
+      </w:pPr>
+    </w:p>
+    <w:p>
+      <w:pPr>
+        <w:jc w:val="both"/>
+        <w:rPr>
+          <w:sz w:val="32"/>
+          <w:szCs w:val="32"/>
+        </w:rPr>
+      </w:pPr>
+    </w:p>
+    <w:p>
+      <w:pPr>
+        <w:jc w:val="both"/>
+        <w:rPr>
+          <w:sz w:val="32"/>
+          <w:szCs w:val="32"/>
+        </w:rPr>
+      </w:pPr>
+      <w:r>
+        <w:rPr>
+          <w:sz w:val="32"/>
+          <w:szCs w:val="32"/>
+        </w:rPr>
+        <w:tab/>
+      </w:r>
+      <w:r>
+        <w:rPr>
+          <w:sz w:val="32"/>
+          <w:szCs w:val="32"/>
+        </w:rPr>
+        <w:tab/>
+      </w:r>
+      <w:r>
+        <w:rPr>
+          <w:sz w:val="28"/>
+          <w:szCs w:val="28"/>
+        </w:rPr>
+        <w:t>School</w:t>
+      </w:r>
+      <w:r>
+        <w:rPr>
+          <w:sz w:val="28"/>
+          <w:szCs w:val="28"/>
+        </w:rPr>
+        <w:t xml:space="preserve"> </w:t>
+      </w:r>
+      <w:r>
+        <w:rPr>
+          <w:sz w:val="28"/>
+          <w:szCs w:val="28"/>
+        </w:rPr>
+        <w:t>M</w:t>
+      </w:r>
+      <w:r>
+        <w:rPr>
+          <w:sz w:val="28"/>
+          <w:szCs w:val="28"/>
+        </w:rPr>
+        <w:t xml:space="preserve">anagement </w:t>
+      </w:r>
+      <w:r>
+        <w:rPr>
+          <w:sz w:val="28"/>
+          <w:szCs w:val="28"/>
+        </w:rPr>
+        <w:t>S</w:t>
+      </w:r>
+      <w:r>
+        <w:rPr>
+          <w:sz w:val="28"/>
+          <w:szCs w:val="28"/>
+        </w:rPr>
+        <w:t xml:space="preserve">ystem puts forth the actual working of a </w:t>
+      </w:r>
+      <w:r>
+        <w:rPr>
+          <w:sz w:val="28"/>
+          <w:szCs w:val="28"/>
+        </w:rPr>
+        <w:t>school.</w:t>
+      </w:r>
+      <w:r>
+        <w:rPr>
+          <w:sz w:val="28"/>
+          <w:szCs w:val="28"/>
+        </w:rPr>
+        <w:t xml:space="preserve"> </w:t>
+      </w:r>
+      <w:r>
+        <w:rPr>
+          <w:sz w:val="28"/>
+          <w:szCs w:val="28"/>
+        </w:rPr>
+        <w:t xml:space="preserve">School </w:t>
+      </w:r>
+      <w:r>
+        <w:rPr>
+          <w:sz w:val="28"/>
+          <w:szCs w:val="28"/>
+        </w:rPr>
+        <w:t xml:space="preserve">record </w:t>
+      </w:r>
+      <w:r>
+        <w:rPr>
+          <w:sz w:val="28"/>
+          <w:szCs w:val="28"/>
+        </w:rPr>
+        <w:t>m</w:t>
+      </w:r>
+      <w:r>
+        <w:rPr>
+          <w:sz w:val="28"/>
+          <w:szCs w:val="28"/>
+        </w:rPr>
+        <w:t>anagement</w:t>
+      </w:r>
+      <w:r>
+        <w:rPr>
+          <w:sz w:val="28"/>
+          <w:szCs w:val="28"/>
+        </w:rPr>
+        <w:t>, attendance</w:t>
+      </w:r>
+      <w:r>
+        <w:rPr>
+          <w:sz w:val="28"/>
+          <w:szCs w:val="28"/>
+        </w:rPr>
+        <w:t xml:space="preserve">, </w:t>
+      </w:r>
+      <w:r>
+        <w:rPr>
+          <w:sz w:val="28"/>
+          <w:szCs w:val="28"/>
+        </w:rPr>
+        <w:t>schedule</w:t>
+      </w:r>
+      <w:r>
+        <w:rPr>
+          <w:sz w:val="28"/>
+          <w:szCs w:val="28"/>
+        </w:rPr>
+        <w:t xml:space="preserve"> management,</w:t>
+      </w:r>
+      <w:r>
+        <w:rPr>
+          <w:sz w:val="28"/>
+          <w:szCs w:val="28"/>
+        </w:rPr>
+        <w:t xml:space="preserve"> </w:t>
+      </w:r>
+      <w:r>
+        <w:rPr>
+          <w:sz w:val="28"/>
+          <w:szCs w:val="28"/>
+        </w:rPr>
+        <w:t>Marks,</w:t>
+      </w:r>
+      <w:r>
+        <w:rPr>
+          <w:sz w:val="28"/>
+          <w:szCs w:val="28"/>
+        </w:rPr>
+        <w:t xml:space="preserve"> etc. are the key features of our project. User can access services and functionalities from</w:t>
+      </w:r>
+      <w:r>
+        <w:rPr>
+          <w:sz w:val="28"/>
+          <w:szCs w:val="28"/>
+        </w:rPr>
+        <w:t xml:space="preserve"> </w:t>
+      </w:r>
+      <w:r>
+        <w:rPr>
+          <w:sz w:val="28"/>
+          <w:szCs w:val="28"/>
+        </w:rPr>
+        <w:t xml:space="preserve">the </w:t>
+      </w:r>
+      <w:r>
+        <w:rPr>
+          <w:sz w:val="28"/>
+          <w:szCs w:val="28"/>
+        </w:rPr>
+        <w:t>system</w:t>
+      </w:r>
+      <w:r>
+        <w:rPr>
+          <w:sz w:val="28"/>
+          <w:szCs w:val="28"/>
+        </w:rPr>
+        <w:t xml:space="preserve"> anywhere and anytime for their own comfort.</w:t>
+      </w:r>
+    </w:p>
+    <w:p>
+      <w:pPr>
+        <w:rPr>
+          <w:sz w:val="32"/>
+          <w:szCs w:val="32"/>
+        </w:rPr>
+      </w:pPr>
+    </w:p>
+    <w:p>
+      <w:pPr>
+        <w:rPr>
+          <w:sz w:val="32"/>
+          <w:szCs w:val="32"/>
+        </w:rPr>
+      </w:pPr>
+    </w:p>
+    <w:p>
+      <w:pPr>
+        <w:rPr>
+          <w:sz w:val="32"/>
+          <w:szCs w:val="32"/>
+        </w:rPr>
+      </w:pPr>
+    </w:p>
+    <w:p>
+      <w:pPr>
+        <w:rPr>
+          <w:b/>
+          <w:bCs/>
+          <w:sz w:val="40"/>
+          <w:szCs w:val="40"/>
+        </w:rPr>
+      </w:pPr>
+      <w:r>
+        <w:rPr>
+          <w:b/>
+          <w:bCs/>
+          <w:sz w:val="40"/>
+          <w:szCs w:val="40"/>
+        </w:rPr>
+        <w:t>6.</w:t>
+      </w:r>
+      <w:r>
+        <w:rPr>
+          <w:b/>
+          <w:bCs/>
+          <w:sz w:val="40"/>
+          <w:szCs w:val="40"/>
+        </w:rPr>
+        <w:t>2</w:t>
+      </w:r>
+      <w:r>
+        <w:rPr>
+          <w:b/>
+          <w:bCs/>
+          <w:sz w:val="40"/>
+          <w:szCs w:val="40"/>
+        </w:rPr>
+        <w:t xml:space="preserve"> </w:t>
+      </w:r>
+      <w:r>
+        <w:rPr>
+          <w:b/>
+          <w:bCs/>
+          <w:sz w:val="40"/>
+          <w:szCs w:val="40"/>
+        </w:rPr>
+        <w:t>FUTURE SCOPE</w:t>
+      </w:r>
+    </w:p>
+    <w:p>
+      <w:pPr>
+        <w:rPr>
+          <w:sz w:val="32"/>
+          <w:szCs w:val="32"/>
+        </w:rPr>
+      </w:pPr>
+      <w:r>
+        <w:rPr>
+          <w:noProof/>
+          <w:lang w:val="en-IN" w:eastAsia="en-IN"/>
+        </w:rPr>
+        <mc:AlternateContent>
+          <mc:Choice Requires="wps">
+            <w:drawing>
+              <wp:anchor distT="0" distB="0" distL="114300" distR="114300" simplePos="0" relativeHeight="251761664" behindDoc="0" locked="0" layoutInCell="1" allowOverlap="1" wp14:anchorId="1B0C82AF" wp14:editId="49FE23FA">
+                <wp:simplePos x="0" y="0"/>
+                <wp:positionH relativeFrom="margin">
+                  <wp:posOffset>0</wp:posOffset>
+                </wp:positionH>
+                <wp:positionV relativeFrom="paragraph">
+                  <wp:posOffset>37465</wp:posOffset>
+                </wp:positionV>
+                <wp:extent cx="5829300" cy="0"/>
+                <wp:effectExtent l="38100" t="38100" r="57150" b="57150"/>
+                <wp:wrapNone/>
+                <wp:docPr id="38" name="Straight Connector 38"/>
+                <wp:cNvGraphicFramePr>
+                  <a:graphicFrameLocks xmlns:a="http://schemas.openxmlformats.org/drawingml/2006/main"/>
+                </wp:cNvGraphicFramePr>
+                <a:graphic xmlns:a="http://schemas.openxmlformats.org/drawingml/2006/main">
+                  <a:graphicData uri="http://schemas.microsoft.com/office/word/2010/wordprocessingShape">
+                    <wps:wsp>
+                      <wps:cNvCnPr>
+                        <a:cxnSpLocks noChangeShapeType="1"/>
+                      </wps:cNvCnPr>
+                      <wps:spPr bwMode="auto">
+                        <a:xfrm>
+                          <a:off x="0" y="0"/>
+                          <a:ext cx="5829300" cy="0"/>
+                        </a:xfrm>
+                        <a:prstGeom prst="line">
+                          <a:avLst/>
+                        </a:prstGeom>
+                        <a:noFill/>
+                        <a:ln w="57240" cap="sq">
+                          <a:solidFill>
+                            <a:srgbClr val="000000"/>
+                          </a:solidFill>
+                          <a:miter lim="800000"/>
+                        </a:ln>
+                        <a:effectLst/>
+                      </wps:spPr>
+                      <wps:bodyPr/>
+                    </wps:wsp>
+                  </a:graphicData>
+                </a:graphic>
+              </wp:anchor>
+            </w:drawing>
+          </mc:Choice>
+          <mc:Fallback>
+            <w:pict>
+              <v:line w14:anchorId="66648685" id="Straight Connector 38" o:spid="_x0000_s1026" style="position:absolute;z-index:251761664;visibility:visible;mso-wrap-style:square;mso-wrap-distance-left:9pt;mso-wrap-distance-top:0;mso-wrap-distance-right:9pt;mso-wrap-distance-bottom:0;mso-position-horizontal:absolute;mso-position-horizontal-relative:margin;mso-position-vertical:absolute;mso-position-vertical-relative:text" from="0,2.95pt" to="459pt,2.95pt" o:gfxdata="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" strokeweight="1.59mm">
+                <v:stroke joinstyle="miter" endcap="square"/>
+                <w10:wrap anchorx="margin"/>
+              </v:line>
+            </w:pict>
+          </mc:Fallback>
+        </mc:AlternateContent>
+      </w:r>
+    </w:p>
+    <w:p/>
+    <w:p>
+      <w:pPr>
+        <w:jc w:val="both"/>
+        <w:rPr>
+          <w:sz w:val="28"/>
+          <w:szCs w:val="28"/>
+        </w:rPr>
+      </w:pPr>
+      <w:r>
+        <w:tab/>
+      </w:r>
+      <w:r>
+        <w:tab/>
+      </w:r>
+      <w:r>
+        <w:rPr>
+          <w:sz w:val="28"/>
+          <w:szCs w:val="28"/>
+        </w:rPr>
+        <w:t>School</w:t>
+      </w:r>
+      <w:r>
+        <w:rPr>
+          <w:sz w:val="28"/>
+          <w:szCs w:val="28"/>
+        </w:rPr>
+        <w:t xml:space="preserve"> Management System can be easily modified according to new requirements from the school</w:t>
+      </w:r>
+      <w:r>
+        <w:rPr>
+          <w:sz w:val="28"/>
+          <w:szCs w:val="28"/>
+        </w:rPr>
+        <w:t xml:space="preserve"> authorities</w:t>
+      </w:r>
+      <w:r>
+        <w:rPr>
+          <w:sz w:val="28"/>
+          <w:szCs w:val="28"/>
+        </w:rPr>
+        <w:t>.</w:t>
+      </w:r>
+      <w:r>
+        <w:rPr>
+          <w:sz w:val="28"/>
+          <w:szCs w:val="28"/>
+        </w:rPr>
+        <w:t xml:space="preserve"> We can improve this application after getting feedback from schools. </w:t>
+      </w:r>
+    </w:p>
+    <w:p>
+      <w:pPr>
+        <w:jc w:val="both"/>
+        <w:rPr>
+          <w:sz w:val="28"/>
+          <w:szCs w:val="28"/>
+        </w:rPr>
+      </w:pPr>
+      <w:r>
+        <w:rPr>
+          <w:sz w:val="28"/>
+          <w:szCs w:val="28"/>
+        </w:rPr>
+        <w:tab/>
+      </w:r>
+      <w:r>
+        <w:rPr>
+          <w:sz w:val="28"/>
+          <w:szCs w:val="28"/>
+        </w:rPr>
+        <w:tab/>
+        <w:t xml:space="preserve">We can add some additional features in this application like online video conferencing which </w:t>
+      </w:r>
+      <w:r>
+        <w:rPr>
+          <w:sz w:val="28"/>
+          <w:szCs w:val="28"/>
+        </w:rPr>
+        <w:t>will</w:t>
+      </w:r>
+      <w:r>
+        <w:rPr>
+          <w:sz w:val="28"/>
+          <w:szCs w:val="28"/>
+        </w:rPr>
+        <w:t xml:space="preserve"> be game changer for small schools since many </w:t>
+      </w:r>
+      <w:r>
+        <w:rPr>
+          <w:sz w:val="28"/>
+          <w:szCs w:val="28"/>
+        </w:rPr>
+        <w:t xml:space="preserve">video conferencing apps are charging huge money from schools. </w:t>
+      </w:r>
+      <w:r>
+        <w:rPr>
+          <w:sz w:val="28"/>
+          <w:szCs w:val="28"/>
+        </w:rPr>
+        <w:t>We can also add functionalities for online exams on the application.</w:t>
+      </w:r>
+    </w:p>
+    <w:p>
+      <w:pPr>
+        <w:jc w:val="both"/>
+        <w:rPr>
+          <w:sz w:val="28"/>
+          <w:szCs w:val="28"/>
+        </w:rPr>
+      </w:pPr>
+      <w:r>
+        <w:rPr>
+          <w:sz w:val="28"/>
+          <w:szCs w:val="28"/>
+        </w:rPr>
+        <w:tab/>
+      </w:r>
+      <w:r>
+        <w:rPr>
+          <w:sz w:val="28"/>
+          <w:szCs w:val="28"/>
+        </w:rPr>
+        <w:tab/>
+        <w:t xml:space="preserve">As the saying goes, necessity is the mother of invention, </w:t>
+      </w:r>
+      <w:r>
+        <w:rPr>
+          <w:sz w:val="28"/>
+          <w:szCs w:val="28"/>
+        </w:rPr>
+        <w:t>there is a lot of room for improvement and innovation.</w:t>
+      </w:r>
+    </w:p>
+    <w:p>
+      <w:pPr>
+        <w:tabs>
+          <w:tab w:val="left" w:pos="2716"/>
+        </w:tabs>
+      </w:pPr>
+    </w:p>
+    <w:p>
+      <w:pPr>
+        <w:rPr>
+          <w:b/>
+          <w:bCs/>
+          <w:sz w:val="44"/>
+          <w:szCs w:val="44"/>
+        </w:rPr>
+      </w:pPr>
+    </w:p>
+    <w:p>
+      <w:pPr>
+        <w:rPr>
+          <w:b/>
+          <w:bCs/>
+          <w:sz w:val="44"/>
+          <w:szCs w:val="44"/>
+        </w:rPr>
+      </w:pPr>
+    </w:p>
+    <w:p>
+      <w:pPr>
+        <w:rPr>
+          <w:b/>
+          <w:bCs/>
+          <w:sz w:val="44"/>
+          <w:szCs w:val="44"/>
+        </w:rPr>
+      </w:pPr>
+    </w:p>
+    <w:p>
+      <w:pPr>
+        <w:rPr>
+          <w:b/>
+          <w:bCs/>
+          <w:sz w:val="44"/>
+          <w:szCs w:val="44"/>
+        </w:rPr>
+      </w:pPr>
+    </w:p>
+    <w:p>
+      <w:pPr>
+        <w:rPr>
+          <w:b/>
+          <w:bCs/>
+          <w:sz w:val="44"/>
+          <w:szCs w:val="44"/>
+        </w:rPr>
+      </w:pPr>
+    </w:p>
+    <w:p>
+      <w:pPr>
+        <w:rPr>
+          <w:b/>
+          <w:bCs/>
+          <w:sz w:val="44"/>
+          <w:szCs w:val="44"/>
+        </w:rPr>
+      </w:pPr>
+    </w:p>
+    <w:p>
+      <w:pPr>
+        <w:rPr>
+          <w:b/>
+          <w:bCs/>
+          <w:sz w:val="44"/>
+          <w:szCs w:val="44"/>
+        </w:rPr>
+      </w:pPr>
+    </w:p>
+    <w:p>
+      <w:pPr>
+        <w:rPr>
+          <w:b/>
+          <w:bCs/>
+          <w:sz w:val="44"/>
+          <w:szCs w:val="44"/>
+        </w:rPr>
+      </w:pPr>
+    </w:p>
+    <w:p>
+      <w:pPr>
+        <w:rPr>
+          <w:b/>
+          <w:bCs/>
+          <w:sz w:val="44"/>
+          <w:szCs w:val="44"/>
+        </w:rPr>
+      </w:pPr>
+    </w:p>
+    <w:p>
+      <w:pPr>
+        <w:rPr>
+          <w:b/>
+          <w:bCs/>
+          <w:sz w:val="44"/>
+          <w:szCs w:val="44"/>
+        </w:rPr>
+      </w:pPr>
+    </w:p>
+    <w:p>
+      <w:pPr>
+        <w:rPr>
+          <w:b/>
+          <w:bCs/>
+          <w:sz w:val="44"/>
+          <w:szCs w:val="44"/>
+        </w:rPr>
+      </w:pPr>
+    </w:p>
+    <w:p>
+      <w:pPr>
+        <w:rPr>
+          <w:b/>
+          <w:bCs/>
+          <w:sz w:val="44"/>
+          <w:szCs w:val="44"/>
+        </w:rPr>
+      </w:pPr>
+    </w:p>
+    <w:p>
+      <w:pPr>
+        <w:rPr>
+          <w:b/>
+          <w:bCs/>
+          <w:sz w:val="44"/>
+          <w:szCs w:val="44"/>
+        </w:rPr>
+      </w:pPr>
+    </w:p>
+    <w:p>
+      <w:pPr>
+        <w:rPr>
+          <w:b/>
+          <w:bCs/>
+          <w:sz w:val="44"/>
+          <w:szCs w:val="44"/>
+        </w:rPr>
+      </w:pPr>
+    </w:p>
+    <w:p>
+      <w:pPr>
+        <w:rPr>
+          <w:b/>
+          <w:bCs/>
+          <w:sz w:val="44"/>
+          <w:szCs w:val="44"/>
+        </w:rPr>
+      </w:pPr>
+    </w:p>
+    <w:p>
+      <w:pPr>
+        <w:rPr>
+          <w:b/>
+          <w:bCs/>
+          <w:sz w:val="44"/>
+          <w:szCs w:val="44"/>
+        </w:rPr>
+      </w:pPr>
+    </w:p>
+    <w:p>
+      <w:pPr>
+        <w:rPr>
+          <w:b/>
+          <w:bCs/>
+          <w:sz w:val="44"/>
+          <w:szCs w:val="44"/>
+        </w:rPr>
+      </w:pPr>
+    </w:p>
+    <w:p>
+      <w:pPr>
+        <w:rPr>
+          <w:b/>
+          <w:bCs/>
+          <w:sz w:val="44"/>
+          <w:szCs w:val="44"/>
+        </w:rPr>
+      </w:pPr>
+    </w:p>
+    <w:p>
+      <w:pPr>
         <w:rPr>
           <w:b/>
           <w:bCs/>
@@ -17346,7 +18786,35 @@
           <w:szCs w:val="44"/>
           <w:u w:val="single"/>
         </w:rPr>
-        <w:t>5</w:t>
+      </w:pPr>
+      <w:r>
+        <w:rPr>
+          <w:b/>
+          <w:bCs/>
+          <w:sz w:val="44"/>
+          <w:szCs w:val="44"/>
+        </w:rPr>
+        <w:t xml:space="preserve">                              </w:t>
+      </w:r>
+      <w:r>
+        <w:rPr>
+          <w:b/>
+          <w:bCs/>
+          <w:sz w:val="44"/>
+          <w:szCs w:val="44"/>
+          <w:u w:val="single"/>
+        </w:rPr>
+        <w:t xml:space="preserve">CHAPTER </w:t>
+      </w:r>
+      <w:r>
+        <w:rPr>
+          <w:b/>
+          <w:bCs/>
+          <w:sz w:val="44"/>
+          <w:szCs w:val="44"/>
+          <w:u w:val="single"/>
+        </w:rPr>
+        <w:t>7</w:t>
       </w:r>
     </w:p>
     <w:p>
@@ -17424,7 +18892,7 @@
           <w:sz w:val="36"/>
           <w:szCs w:val="36"/>
         </w:rPr>
-        <w:t>5</w:t>
+        <w:t>7.</w:t>
       </w:r>
       <w:r>
         <w:rPr>
@@ -17432,7 +18900,7 @@
           <w:sz w:val="36"/>
           <w:szCs w:val="36"/>
         </w:rPr>
-        <w:t>.1   REF</w:t>
+        <w:t>1   REF</w:t>
       </w:r>
       <w:r>
         <w:rPr>
@@ -17545,7 +19013,7 @@
           <w:rFonts w:eastAsiaTheme="minorEastAsia"/>
         </w:rPr>
       </w:pPr>
-      <w:hyperlink r:id="rId41" w:history="1">
+      <w:hyperlink r:id="rId44" w:history="1">
         <w:r>
           <w:rPr>
             <w:rStyle w:val="Hyperlink"/>
@@ -17574,7 +19042,7 @@
           <w:rFonts w:eastAsiaTheme="minorEastAsia"/>
         </w:rPr>
       </w:pPr>
-      <w:hyperlink r:id="rId42" w:history="1">
+      <w:hyperlink r:id="rId45" w:history="1">
         <w:r>
           <w:rPr>
             <w:rStyle w:val="Hyperlink"/>
@@ -17603,7 +19071,7 @@
           <w:rFonts w:eastAsiaTheme="minorEastAsia"/>
         </w:rPr>
       </w:pPr>
-      <w:hyperlink r:id="rId43" w:history="1">
+      <w:hyperlink r:id="rId46" w:history="1">
         <w:r>
           <w:rPr>
             <w:rStyle w:val="Hyperlink"/>
@@ -17632,7 +19100,7 @@
           <w:rFonts w:eastAsiaTheme="minorEastAsia"/>
         </w:rPr>
       </w:pPr>
-      <w:hyperlink r:id="rId44" w:history="1">
+      <w:hyperlink r:id="rId47" w:history="1">
         <w:r>
           <w:rPr>
             <w:rStyle w:val="Hyperlink"/>
@@ -17661,7 +19129,7 @@
           <w:rFonts w:eastAsiaTheme="minorEastAsia"/>
         </w:rPr>
       </w:pPr>
-      <w:hyperlink r:id="rId45" w:history="1">
+      <w:hyperlink r:id="rId48" w:history="1">
         <w:r>
           <w:rPr>
             <w:rStyle w:val="Hyperlink"/>
@@ -17690,7 +19158,7 @@
           <w:rFonts w:eastAsiaTheme="minorEastAsia"/>
         </w:rPr>
       </w:pPr>
-      <w:hyperlink r:id="rId46" w:history="1">
+      <w:hyperlink r:id="rId49" w:history="1">
         <w:r>
           <w:rPr>
             <w:rStyle w:val="Hyperlink"/>
@@ -17719,7 +19187,7 @@
           <w:rFonts w:eastAsiaTheme="minorEastAsia"/>
         </w:rPr>
       </w:pPr>
-      <w:hyperlink r:id="rId47" w:history="1">
+      <w:hyperlink r:id="rId50" w:history="1">
         <w:r>
           <w:rPr>
             <w:rStyle w:val="Hyperlink"/>
@@ -17748,7 +19216,7 @@
           <w:rFonts w:eastAsiaTheme="minorEastAsia"/>
         </w:rPr>
       </w:pPr>
-      <w:hyperlink r:id="rId48" w:history="1">
+      <w:hyperlink r:id="rId51" w:history="1">
         <w:r>
           <w:rPr>
             <w:rStyle w:val="Hyperlink"/>
@@ -17760,8 +19228,8 @@
     </w:p>
     <w:p/>
     <w:sectPr>
-      <w:headerReference w:type="default" r:id="rId49"/>
-      <w:footerReference w:type="default" r:id="rId50"/>
+      <w:headerReference w:type="default" r:id="rId52"/>
+      <w:footerReference w:type="default" r:id="rId53"/>
       <w:pgSz w:w="12240" w:h="15840"/>
       <w:pgMar w:top="1440" w:right="1800" w:bottom="1440" w:left="1800" w:header="720" w:footer="720" w:gutter="0"/>
       <w:pgBorders w:offsetFrom="page">
@@ -18588,7 +20056,7 @@
   <w:style w:type="paragraph" w:default="1" w:styleId="Normal">
     <w:name w:val="Normal"/>
     <w:qFormat/>
-    <w:rsid w:val="007D1BD9"/>
+    <w:rsid w:val="00EC031F"/>
     <w:pPr>
       <w:suppressAutoHyphens/>
     </w:pPr>
@@ -18783,6 +20251,7 @@
   <w:style w:type="character" w:default="1" w:styleId="DefaultParagraphFont">
     <w:name w:val="Default Paragraph Font"/>
     <w:uiPriority w:val="1"/>
+    <w:semiHidden/>
     <w:unhideWhenUsed/>
   </w:style>
   <w:style w:type="table" w:default="1" w:styleId="TableNormal">
@@ -19971,7 +21440,7 @@
 </file>
 
 <file path=customXml/itemProps2.xml><?xml version="1.0" encoding="utf-8"?>
-<ds:datastoreItem xmlns:ds="http://schemas.openxmlformats.org/officeDocument/2006/customXml" ds:itemID="{6F486155-983A-444D-A519-AEDB0CB9C4C4}">
+<ds:datastoreItem xmlns:ds="http://schemas.openxmlformats.org/officeDocument/2006/customXml" ds:itemID="{88DB117C-28B1-438F-9635-0EBF6D764854}">
   <ds:schemaRefs>
     <ds:schemaRef ds:uri="http://schemas.openxmlformats.org/officeDocument/2006/bibliography"/>
   </ds:schemaRefs>

</xml_diff>